<commit_message>
Add examples to LR and PR
</commit_message>
<xml_diff>
--- a/Практики/Практическая работа 1.docx
+++ b/Практики/Практическая работа 1.docx
@@ -16,8 +16,6 @@
         </w:rPr>
       </w:pPr>
       <w:bookmarkStart w:id="0" w:name="_Toc163812545"/>
-      <w:bookmarkStart w:id="1" w:name="_GoBack"/>
-      <w:bookmarkEnd w:id="1"/>
       <w:r>
         <w:rPr>
           <w:bCs/>
@@ -2061,7 +2059,7 @@
             <v:path o:extrusionok="f" gradientshapeok="t" o:connecttype="rect"/>
             <o:lock v:ext="edit" aspectratio="t"/>
           </v:shapetype>
-          <v:shape id="_x0000_i1025" type="#_x0000_t75" style="width:305.8pt;height:199pt">
+          <v:shape id="_x0000_i1025" type="#_x0000_t75" style="width:306pt;height:199pt">
             <v:imagedata r:id="rId8" o:title="3"/>
           </v:shape>
         </w:pict>
@@ -2105,7 +2103,7 @@
         </w:rPr>
         <w:lastRenderedPageBreak/>
         <w:pict>
-          <v:shape id="_x0000_i1026" type="#_x0000_t75" style="width:305.8pt;height:202.95pt">
+          <v:shape id="_x0000_i1026" type="#_x0000_t75" style="width:306pt;height:203pt">
             <v:imagedata r:id="rId9" o:title="3"/>
           </v:shape>
         </w:pict>
@@ -2161,7 +2159,7 @@
           <w:szCs w:val="22"/>
         </w:rPr>
         <w:pict>
-          <v:shape id="_x0000_i1027" type="#_x0000_t75" style="width:305.8pt;height:171.3pt">
+          <v:shape id="_x0000_i1027" type="#_x0000_t75" style="width:305.5pt;height:171.5pt">
             <v:imagedata r:id="rId10" o:title="3"/>
           </v:shape>
         </w:pict>
@@ -2217,7 +2215,7 @@
         </w:rPr>
         <w:lastRenderedPageBreak/>
         <w:pict>
-          <v:shape id="_x0000_i1028" type="#_x0000_t75" style="width:166.15pt;height:110.75pt">
+          <v:shape id="_x0000_i1028" type="#_x0000_t75" style="width:166pt;height:111pt">
             <v:imagedata r:id="rId11" o:title="3" cropbottom="20921f"/>
           </v:shape>
         </w:pict>
@@ -3214,7 +3212,7 @@
           <w:szCs w:val="22"/>
         </w:rPr>
         <w:pict>
-          <v:shape id="_x0000_i1029" type="#_x0000_t75" style="width:306.2pt;height:202.55pt">
+          <v:shape id="_x0000_i1029" type="#_x0000_t75" style="width:306pt;height:202.5pt">
             <v:imagedata r:id="rId13" o:title="3"/>
           </v:shape>
         </w:pict>
@@ -3272,7 +3270,7 @@
         </w:rPr>
         <w:lastRenderedPageBreak/>
         <w:pict>
-          <v:shape id="_x0000_i1030" type="#_x0000_t75" style="width:306.2pt;height:136.5pt">
+          <v:shape id="_x0000_i1030" type="#_x0000_t75" style="width:306pt;height:136.5pt">
             <v:imagedata r:id="rId14" o:title="3"/>
           </v:shape>
         </w:pict>
@@ -5622,27 +5620,7 @@
           <w:sz w:val="18"/>
           <w:szCs w:val="19"/>
         </w:rPr>
-        <w:t xml:space="preserve">        </w:t>
-      </w:r>
-      <w:proofErr w:type="spellStart"/>
-      <w:r>
-        <w:rPr>
-          <w:rFonts w:ascii="Consolas" w:hAnsi="Consolas" w:cs="Cascadia Mono"/>
-          <w:color w:val="000000"/>
-          <w:sz w:val="18"/>
-          <w:szCs w:val="19"/>
-        </w:rPr>
-        <w:t>Bank</w:t>
-      </w:r>
-      <w:proofErr w:type="spellEnd"/>
-      <w:r>
-        <w:rPr>
-          <w:rFonts w:ascii="Consolas" w:hAnsi="Consolas" w:cs="Cascadia Mono"/>
-          <w:color w:val="000000"/>
-          <w:sz w:val="18"/>
-          <w:szCs w:val="19"/>
-        </w:rPr>
-        <w:t xml:space="preserve"> = </w:t>
+        <w:t xml:space="preserve">        Bank = </w:t>
       </w:r>
       <w:proofErr w:type="spellStart"/>
       <w:r>
@@ -6377,27 +6355,7 @@
           <w:sz w:val="18"/>
           <w:szCs w:val="19"/>
         </w:rPr>
-        <w:t>//</w:t>
-      </w:r>
-      <w:proofErr w:type="spellStart"/>
-      <w:r>
-        <w:rPr>
-          <w:rFonts w:ascii="Consolas" w:hAnsi="Consolas" w:cs="Cascadia Mono"/>
-          <w:color w:val="008000"/>
-          <w:sz w:val="18"/>
-          <w:szCs w:val="19"/>
-        </w:rPr>
-        <w:t>Employee</w:t>
-      </w:r>
-      <w:proofErr w:type="spellEnd"/>
-      <w:r>
-        <w:rPr>
-          <w:rFonts w:ascii="Consolas" w:hAnsi="Consolas" w:cs="Cascadia Mono"/>
-          <w:color w:val="008000"/>
-          <w:sz w:val="18"/>
-          <w:szCs w:val="19"/>
-        </w:rPr>
-        <w:t xml:space="preserve"> employee2 = </w:t>
+        <w:t xml:space="preserve">//Employee employee2 = </w:t>
       </w:r>
       <w:proofErr w:type="spellStart"/>
       <w:proofErr w:type="gramStart"/>
@@ -10713,7 +10671,6 @@
         </w:rPr>
         <w:t xml:space="preserve">            </w:t>
       </w:r>
-      <w:proofErr w:type="spellStart"/>
       <w:proofErr w:type="gramStart"/>
       <w:r>
         <w:rPr>
@@ -10722,19 +10679,8 @@
           <w:sz w:val="18"/>
           <w:szCs w:val="19"/>
         </w:rPr>
-        <w:t>writeOutput</w:t>
-      </w:r>
-      <w:proofErr w:type="spellEnd"/>
-      <w:r>
-        <w:rPr>
-          <w:rFonts w:ascii="Consolas" w:hAnsi="Consolas" w:cs="Cascadia Mono"/>
-          <w:color w:val="000000"/>
-          <w:sz w:val="18"/>
-          <w:szCs w:val="19"/>
-        </w:rPr>
-        <w:t>(</w:t>
-      </w:r>
-      <w:proofErr w:type="spellStart"/>
+        <w:t>writeOutput(</w:t>
+      </w:r>
       <w:proofErr w:type="gramEnd"/>
       <w:r>
         <w:rPr>
@@ -10743,17 +10689,7 @@
           <w:sz w:val="18"/>
           <w:szCs w:val="19"/>
         </w:rPr>
-        <w:t>gcd</w:t>
-      </w:r>
-      <w:proofErr w:type="spellEnd"/>
-      <w:r>
-        <w:rPr>
-          <w:rFonts w:ascii="Consolas" w:hAnsi="Consolas" w:cs="Cascadia Mono"/>
-          <w:color w:val="000000"/>
-          <w:sz w:val="18"/>
-          <w:szCs w:val="19"/>
-        </w:rPr>
-        <w:t xml:space="preserve">, </w:t>
+        <w:t xml:space="preserve">gcd, </w:t>
       </w:r>
       <w:proofErr w:type="spellStart"/>
       <w:r>
@@ -11048,12 +10984,14 @@
       <w:pPr>
         <w:jc w:val="both"/>
         <w:rPr>
-          <w:sz w:val="22"/>
-          <w:szCs w:val="22"/>
-        </w:rPr>
-      </w:pPr>
-      <w:r>
-        <w:rPr>
+          <w:b/>
+          <w:sz w:val="22"/>
+          <w:szCs w:val="22"/>
+        </w:rPr>
+      </w:pPr>
+      <w:r>
+        <w:rPr>
+          <w:b/>
           <w:sz w:val="22"/>
           <w:szCs w:val="22"/>
         </w:rPr>
@@ -11068,10 +11006,166 @@
           <w:numId w:val="39"/>
         </w:numPr>
         <w:jc w:val="both"/>
-      </w:pPr>
-      <w:r>
-        <w:t>«Вектор»,</w:t>
-      </w:r>
+        <w:rPr>
+          <w:b/>
+        </w:rPr>
+      </w:pPr>
+      <w:r>
+        <w:rPr>
+          <w:b/>
+        </w:rPr>
+        <w:t>«Вектор»</w:t>
+      </w:r>
+    </w:p>
+    <w:p>
+      <w:pPr>
+        <w:pStyle w:val="af8"/>
+        <w:ind w:left="720" w:firstLine="0"/>
+        <w:jc w:val="both"/>
+      </w:pPr>
+    </w:p>
+    <w:p>
+      <w:pPr>
+        <w:pStyle w:val="af8"/>
+        <w:ind w:left="0" w:firstLine="284"/>
+        <w:jc w:val="both"/>
+      </w:pPr>
+      <w:r>
+        <w:t xml:space="preserve">Создайте новый проект в </w:t>
+      </w:r>
+      <w:proofErr w:type="spellStart"/>
+      <w:r>
+        <w:t>Visual</w:t>
+      </w:r>
+      <w:proofErr w:type="spellEnd"/>
+      <w:r>
+        <w:t xml:space="preserve"> </w:t>
+      </w:r>
+      <w:proofErr w:type="spellStart"/>
+      <w:r>
+        <w:t>Studio</w:t>
+      </w:r>
+      <w:proofErr w:type="spellEnd"/>
+      <w:r>
+        <w:t xml:space="preserve">. Выберите в качестве типа проекта </w:t>
+      </w:r>
+      <w:proofErr w:type="spellStart"/>
+      <w:r>
+        <w:t>Class</w:t>
+      </w:r>
+      <w:proofErr w:type="spellEnd"/>
+      <w:r>
+        <w:t xml:space="preserve"> </w:t>
+      </w:r>
+      <w:proofErr w:type="spellStart"/>
+      <w:r>
+        <w:t>Library</w:t>
+      </w:r>
+      <w:proofErr w:type="spellEnd"/>
+      <w:r>
+        <w:t>.</w:t>
+      </w:r>
+    </w:p>
+    <w:p>
+      <w:pPr>
+        <w:pStyle w:val="af8"/>
+        <w:ind w:left="0" w:firstLine="284"/>
+        <w:jc w:val="both"/>
+      </w:pPr>
+      <w:r>
+        <w:t xml:space="preserve">В этом проекте создайте два класса, </w:t>
+      </w:r>
+      <w:proofErr w:type="spellStart"/>
+      <w:r>
+        <w:t>Vector</w:t>
+      </w:r>
+      <w:proofErr w:type="spellEnd"/>
+      <w:r>
+        <w:t xml:space="preserve"> и </w:t>
+      </w:r>
+      <w:proofErr w:type="spellStart"/>
+      <w:r>
+        <w:t>Geometry</w:t>
+      </w:r>
+      <w:proofErr w:type="spellEnd"/>
+      <w:r>
+        <w:t xml:space="preserve">, в пространстве имен </w:t>
+      </w:r>
+      <w:proofErr w:type="spellStart"/>
+      <w:r>
+        <w:t>Geometry</w:t>
+      </w:r>
+      <w:proofErr w:type="spellEnd"/>
+      <w:r>
+        <w:t>.</w:t>
+      </w:r>
+    </w:p>
+    <w:p>
+      <w:pPr>
+        <w:pStyle w:val="af8"/>
+        <w:ind w:left="0" w:firstLine="284"/>
+        <w:jc w:val="both"/>
+      </w:pPr>
+      <w:r>
+        <w:t xml:space="preserve">В классе </w:t>
+      </w:r>
+      <w:proofErr w:type="spellStart"/>
+      <w:r>
+        <w:t>Vector</w:t>
+      </w:r>
+      <w:proofErr w:type="spellEnd"/>
+      <w:r>
+        <w:t xml:space="preserve"> должно быть два публичных поля, X и Y, типа </w:t>
+      </w:r>
+      <w:proofErr w:type="spellStart"/>
+      <w:r>
+        <w:t>double</w:t>
+      </w:r>
+      <w:proofErr w:type="spellEnd"/>
+      <w:r>
+        <w:t>.</w:t>
+      </w:r>
+    </w:p>
+    <w:p>
+      <w:pPr>
+        <w:pStyle w:val="af8"/>
+        <w:ind w:left="0" w:firstLine="284"/>
+        <w:jc w:val="both"/>
+      </w:pPr>
+      <w:r>
+        <w:t xml:space="preserve">В классе </w:t>
+      </w:r>
+      <w:proofErr w:type="spellStart"/>
+      <w:r>
+        <w:t>Geometry</w:t>
+      </w:r>
+      <w:proofErr w:type="spellEnd"/>
+      <w:r>
+        <w:t xml:space="preserve"> должно быть два статических метода: </w:t>
+      </w:r>
+      <w:proofErr w:type="spellStart"/>
+      <w:r>
+        <w:t>GetLength</w:t>
+      </w:r>
+      <w:proofErr w:type="spellEnd"/>
+      <w:r>
+        <w:t xml:space="preserve">, который возвращает длину переданного вектора, и </w:t>
+      </w:r>
+      <w:proofErr w:type="spellStart"/>
+      <w:r>
+        <w:t>Add</w:t>
+      </w:r>
+      <w:proofErr w:type="spellEnd"/>
+      <w:r>
+        <w:t>, который возвращает сумму двух переданных векторов.</w:t>
+      </w:r>
+    </w:p>
+    <w:p>
+      <w:pPr>
+        <w:pStyle w:val="af8"/>
+        <w:ind w:left="720" w:firstLine="0"/>
+        <w:jc w:val="both"/>
+      </w:pPr>
     </w:p>
     <w:p>
       <w:pPr>
@@ -11081,10 +11175,134 @@
           <w:numId w:val="39"/>
         </w:numPr>
         <w:jc w:val="both"/>
-      </w:pPr>
-      <w:r>
-        <w:t>«Отрезок»,</w:t>
-      </w:r>
+        <w:rPr>
+          <w:b/>
+        </w:rPr>
+      </w:pPr>
+      <w:r>
+        <w:rPr>
+          <w:b/>
+        </w:rPr>
+        <w:t>«Отрезок»</w:t>
+      </w:r>
+    </w:p>
+    <w:p>
+      <w:pPr>
+        <w:pStyle w:val="af8"/>
+        <w:ind w:left="720" w:firstLine="0"/>
+        <w:jc w:val="both"/>
+      </w:pPr>
+    </w:p>
+    <w:p>
+      <w:pPr>
+        <w:pStyle w:val="af8"/>
+        <w:ind w:left="0" w:firstLine="284"/>
+        <w:jc w:val="both"/>
+      </w:pPr>
+      <w:r>
+        <w:t>Продолжаем разработку геометрической библиотеки.</w:t>
+      </w:r>
+    </w:p>
+    <w:p>
+      <w:pPr>
+        <w:pStyle w:val="af8"/>
+        <w:ind w:left="0" w:firstLine="284"/>
+        <w:jc w:val="both"/>
+      </w:pPr>
+      <w:r>
+        <w:t>Создайте класс </w:t>
+      </w:r>
+      <w:proofErr w:type="spellStart"/>
+      <w:r>
+        <w:t>Segment</w:t>
+      </w:r>
+      <w:proofErr w:type="spellEnd"/>
+      <w:r>
+        <w:t xml:space="preserve">, представляющий отрезок прямой. Концы его отрезков должны задаваться двумя публичными полями: </w:t>
+      </w:r>
+      <w:proofErr w:type="spellStart"/>
+      <w:r>
+        <w:t>Begin</w:t>
+      </w:r>
+      <w:proofErr w:type="spellEnd"/>
+      <w:r>
+        <w:t xml:space="preserve"> и </w:t>
+      </w:r>
+      <w:proofErr w:type="spellStart"/>
+      <w:r>
+        <w:t>End</w:t>
+      </w:r>
+      <w:proofErr w:type="spellEnd"/>
+      <w:r>
+        <w:t xml:space="preserve"> типа </w:t>
+      </w:r>
+      <w:proofErr w:type="spellStart"/>
+      <w:r>
+        <w:t>Vector</w:t>
+      </w:r>
+      <w:proofErr w:type="spellEnd"/>
+      <w:r>
+        <w:t>.</w:t>
+      </w:r>
+    </w:p>
+    <w:p>
+      <w:pPr>
+        <w:pStyle w:val="af8"/>
+        <w:ind w:left="0" w:firstLine="284"/>
+        <w:jc w:val="both"/>
+      </w:pPr>
+      <w:r>
+        <w:t>Добавьте метод </w:t>
+      </w:r>
+      <w:proofErr w:type="spellStart"/>
+      <w:r>
+        <w:t>Geometry.GetLength</w:t>
+      </w:r>
+      <w:proofErr w:type="spellEnd"/>
+      <w:r>
+        <w:t>, вычисляющий длину сегмента, и метод </w:t>
+      </w:r>
+      <w:proofErr w:type="spellStart"/>
+      <w:r>
+        <w:t>Geometry.IsVectorInSegment</w:t>
+      </w:r>
+      <w:proofErr w:type="spellEnd"/>
+      <w:r>
+        <w:t>(</w:t>
+      </w:r>
+      <w:proofErr w:type="spellStart"/>
+      <w:r>
+        <w:t>Vector</w:t>
+      </w:r>
+      <w:proofErr w:type="spellEnd"/>
+      <w:r>
+        <w:t xml:space="preserve">, </w:t>
+      </w:r>
+      <w:proofErr w:type="spellStart"/>
+      <w:r>
+        <w:t>Segment</w:t>
+      </w:r>
+      <w:proofErr w:type="spellEnd"/>
+      <w:r>
+        <w:t>), проверяющий, что задаваемая вектором точка лежит в отрезке.</w:t>
+      </w:r>
+    </w:p>
+    <w:p>
+      <w:pPr>
+        <w:pStyle w:val="af8"/>
+        <w:ind w:left="0" w:firstLine="284"/>
+        <w:jc w:val="both"/>
+      </w:pPr>
+      <w:r>
+        <w:t>Сохраните функциональность предыдущего этапа.</w:t>
+      </w:r>
+    </w:p>
+    <w:p>
+      <w:pPr>
+        <w:pStyle w:val="af8"/>
+        <w:ind w:left="720" w:firstLine="0"/>
+        <w:jc w:val="both"/>
+      </w:pPr>
     </w:p>
     <w:p>
       <w:pPr>
@@ -11094,26 +11312,211 @@
           <w:numId w:val="39"/>
         </w:numPr>
         <w:jc w:val="both"/>
-      </w:pPr>
-      <w:r>
+        <w:rPr>
+          <w:b/>
+        </w:rPr>
+      </w:pPr>
+      <w:r>
+        <w:rPr>
+          <w:b/>
+        </w:rPr>
         <w:t>«Нестатические</w:t>
       </w:r>
       <w:r>
-        <w:t xml:space="preserve"> методы»,</w:t>
+        <w:rPr>
+          <w:b/>
+        </w:rPr>
+        <w:t xml:space="preserve"> методы»</w:t>
       </w:r>
     </w:p>
     <w:p>
       <w:pPr>
         <w:pStyle w:val="af8"/>
+        <w:ind w:left="720" w:firstLine="0"/>
+        <w:jc w:val="both"/>
+      </w:pPr>
+    </w:p>
+    <w:p>
+      <w:pPr>
+        <w:pStyle w:val="af8"/>
+        <w:ind w:left="0" w:firstLine="284"/>
+        <w:jc w:val="both"/>
+      </w:pPr>
+      <w:r>
+        <w:t xml:space="preserve">Вы вдруг поняли, что не очень-то удобно писать имя класса </w:t>
+      </w:r>
+      <w:proofErr w:type="spellStart"/>
+      <w:r>
+        <w:t>Geometry</w:t>
+      </w:r>
+      <w:proofErr w:type="spellEnd"/>
+      <w:r>
+        <w:t xml:space="preserve"> при выполнении любой операции с векторами и сегментами. Однако, отказаться от этого класса вы не можете, потому что за те несколько минут, пока вы сдавали предыдущую задачу, </w:t>
+      </w:r>
+      <w:r>
+        <w:lastRenderedPageBreak/>
+        <w:t>вашу библиотеку скачали и начали использовать в своих проектах тысячи человек.</w:t>
+      </w:r>
+    </w:p>
+    <w:p>
+      <w:pPr>
+        <w:pStyle w:val="af8"/>
+        <w:ind w:left="0" w:firstLine="284"/>
+        <w:jc w:val="both"/>
+      </w:pPr>
+      <w:r>
+        <w:t xml:space="preserve">Поэтому вы решили сохранить этот класс, но добавить методы </w:t>
+      </w:r>
+      <w:proofErr w:type="spellStart"/>
+      <w:r>
+        <w:t>Vector.GetLength</w:t>
+      </w:r>
+      <w:proofErr w:type="spellEnd"/>
+      <w:r>
+        <w:t xml:space="preserve">(), </w:t>
+      </w:r>
+      <w:proofErr w:type="spellStart"/>
+      <w:r>
+        <w:t>Segment.GetLength</w:t>
+      </w:r>
+      <w:proofErr w:type="spellEnd"/>
+      <w:r>
+        <w:t xml:space="preserve">(), </w:t>
+      </w:r>
+      <w:proofErr w:type="spellStart"/>
+      <w:r>
+        <w:t>Vector.Add</w:t>
+      </w:r>
+      <w:proofErr w:type="spellEnd"/>
+      <w:r>
+        <w:t>(</w:t>
+      </w:r>
+      <w:proofErr w:type="spellStart"/>
+      <w:r>
+        <w:t>Vector</w:t>
+      </w:r>
+      <w:proofErr w:type="spellEnd"/>
+      <w:r>
+        <w:t xml:space="preserve">), </w:t>
+      </w:r>
+      <w:proofErr w:type="spellStart"/>
+      <w:r>
+        <w:t>Vector.Belongs</w:t>
+      </w:r>
+      <w:proofErr w:type="spellEnd"/>
+      <w:r>
+        <w:t>(</w:t>
+      </w:r>
+      <w:proofErr w:type="spellStart"/>
+      <w:r>
+        <w:t>Segment</w:t>
+      </w:r>
+      <w:proofErr w:type="spellEnd"/>
+      <w:r>
+        <w:t xml:space="preserve">) и </w:t>
+      </w:r>
+      <w:proofErr w:type="spellStart"/>
+      <w:r>
+        <w:t>Segment.Contains</w:t>
+      </w:r>
+      <w:proofErr w:type="spellEnd"/>
+      <w:r>
+        <w:t>(</w:t>
+      </w:r>
+      <w:proofErr w:type="spellStart"/>
+      <w:r>
+        <w:t>Vector</w:t>
+      </w:r>
+      <w:proofErr w:type="spellEnd"/>
+      <w:r>
+        <w:t xml:space="preserve">) не вместо, а вместе с соответствующими методами класса </w:t>
+      </w:r>
+      <w:proofErr w:type="spellStart"/>
+      <w:r>
+        <w:t>Geometry</w:t>
+      </w:r>
+      <w:proofErr w:type="spellEnd"/>
+      <w:r>
+        <w:t>.</w:t>
+      </w:r>
+    </w:p>
+    <w:p>
+      <w:pPr>
+        <w:pStyle w:val="af8"/>
+        <w:ind w:left="0" w:firstLine="284"/>
+        <w:jc w:val="both"/>
+      </w:pPr>
+      <w:r>
+        <w:t xml:space="preserve">Сделайте это! Каждый из этих методов должен вызывать уже существующий метод класса </w:t>
+      </w:r>
+      <w:proofErr w:type="spellStart"/>
+      <w:r>
+        <w:t>Geometry</w:t>
+      </w:r>
+      <w:proofErr w:type="spellEnd"/>
+      <w:r>
+        <w:t>, чтобы не дублировать код.</w:t>
+      </w:r>
+    </w:p>
+    <w:p>
+      <w:pPr>
+        <w:pStyle w:val="af8"/>
+        <w:ind w:left="0" w:firstLine="284"/>
+        <w:jc w:val="both"/>
+      </w:pPr>
+      <w:r>
+        <w:t>Вся функциональность предыдущего этапа должна остаться!</w:t>
+      </w:r>
+    </w:p>
+    <w:p>
+      <w:pPr>
+        <w:pStyle w:val="af8"/>
+        <w:ind w:left="720" w:firstLine="0"/>
+        <w:jc w:val="both"/>
+      </w:pPr>
+    </w:p>
+    <w:p>
+      <w:pPr>
+        <w:ind w:firstLine="284"/>
+        <w:jc w:val="both"/>
+        <w:rPr>
+          <w:b/>
+          <w:bCs/>
+          <w:sz w:val="22"/>
+          <w:szCs w:val="22"/>
+        </w:rPr>
+      </w:pPr>
+      <w:r>
+        <w:rPr>
+          <w:b/>
+          <w:bCs/>
+          <w:sz w:val="22"/>
+          <w:szCs w:val="22"/>
+        </w:rPr>
+        <w:br w:type="page"/>
+      </w:r>
+    </w:p>
+    <w:p>
+      <w:pPr>
+        <w:pStyle w:val="21"/>
         <w:numPr>
           <w:ilvl w:val="0"/>
-          <w:numId w:val="39"/>
+          <w:numId w:val="0"/>
         </w:numPr>
-        <w:jc w:val="both"/>
-      </w:pPr>
-      <w:r>
-        <w:t>«256 оттенков серого»</w:t>
-      </w:r>
+        <w:rPr>
+          <w:b/>
+        </w:rPr>
+      </w:pPr>
+      <w:bookmarkStart w:id="1" w:name="_Toc192880937"/>
+      <w:r>
+        <w:rPr>
+          <w:b/>
+          <w:lang w:val="ru-RU"/>
+        </w:rPr>
+        <w:lastRenderedPageBreak/>
+        <w:t>Пример разработки приложения</w:t>
+      </w:r>
+      <w:bookmarkEnd w:id="1"/>
     </w:p>
     <w:p>
       <w:pPr>
@@ -11121,30 +11524,2511 @@
         <w:jc w:val="both"/>
         <w:rPr>
           <w:b/>
-          <w:bCs/>
-          <w:sz w:val="22"/>
-          <w:szCs w:val="22"/>
-        </w:rPr>
-      </w:pPr>
-      <w:r>
+          <w:sz w:val="22"/>
+          <w:szCs w:val="22"/>
+        </w:rPr>
+      </w:pPr>
+    </w:p>
+    <w:p>
+      <w:pPr>
         <w:rPr>
           <w:b/>
           <w:bCs/>
           <w:sz w:val="22"/>
           <w:szCs w:val="22"/>
         </w:rPr>
+      </w:pPr>
+      <w:r>
+        <w:rPr>
+          <w:b/>
+          <w:bCs/>
+          <w:sz w:val="22"/>
+          <w:szCs w:val="22"/>
+        </w:rPr>
+        <w:t>Практика «Вектор»</w:t>
+      </w:r>
+    </w:p>
+    <w:p>
+      <w:pPr>
+        <w:ind w:firstLine="284"/>
+        <w:jc w:val="both"/>
+        <w:rPr>
+          <w:bCs/>
+          <w:sz w:val="22"/>
+          <w:szCs w:val="22"/>
+        </w:rPr>
+      </w:pPr>
+      <w:r>
+        <w:rPr>
+          <w:bCs/>
+          <w:sz w:val="22"/>
+          <w:szCs w:val="22"/>
+        </w:rPr>
+        <w:t xml:space="preserve">Создайте новый проект в </w:t>
+      </w:r>
+      <w:proofErr w:type="spellStart"/>
+      <w:r>
+        <w:rPr>
+          <w:bCs/>
+          <w:sz w:val="22"/>
+          <w:szCs w:val="22"/>
+        </w:rPr>
+        <w:t>Visual</w:t>
+      </w:r>
+      <w:proofErr w:type="spellEnd"/>
+      <w:r>
+        <w:rPr>
+          <w:bCs/>
+          <w:sz w:val="22"/>
+          <w:szCs w:val="22"/>
+        </w:rPr>
+        <w:t xml:space="preserve"> </w:t>
+      </w:r>
+      <w:proofErr w:type="spellStart"/>
+      <w:r>
+        <w:rPr>
+          <w:bCs/>
+          <w:sz w:val="22"/>
+          <w:szCs w:val="22"/>
+        </w:rPr>
+        <w:t>Studio</w:t>
+      </w:r>
+      <w:proofErr w:type="spellEnd"/>
+      <w:r>
+        <w:rPr>
+          <w:bCs/>
+          <w:sz w:val="22"/>
+          <w:szCs w:val="22"/>
+        </w:rPr>
+        <w:t xml:space="preserve">. Выберите в качестве типа проекта </w:t>
+      </w:r>
+      <w:proofErr w:type="spellStart"/>
+      <w:r>
+        <w:rPr>
+          <w:bCs/>
+          <w:sz w:val="22"/>
+          <w:szCs w:val="22"/>
+        </w:rPr>
+        <w:t>Class</w:t>
+      </w:r>
+      <w:proofErr w:type="spellEnd"/>
+      <w:r>
+        <w:rPr>
+          <w:bCs/>
+          <w:sz w:val="22"/>
+          <w:szCs w:val="22"/>
+        </w:rPr>
+        <w:t xml:space="preserve"> </w:t>
+      </w:r>
+      <w:proofErr w:type="spellStart"/>
+      <w:r>
+        <w:rPr>
+          <w:bCs/>
+          <w:sz w:val="22"/>
+          <w:szCs w:val="22"/>
+        </w:rPr>
+        <w:t>Library</w:t>
+      </w:r>
+      <w:proofErr w:type="spellEnd"/>
+      <w:r>
+        <w:rPr>
+          <w:bCs/>
+          <w:sz w:val="22"/>
+          <w:szCs w:val="22"/>
+        </w:rPr>
+        <w:t>.</w:t>
+      </w:r>
+    </w:p>
+    <w:p>
+      <w:pPr>
+        <w:ind w:firstLine="284"/>
+        <w:jc w:val="both"/>
+        <w:rPr>
+          <w:bCs/>
+          <w:sz w:val="22"/>
+          <w:szCs w:val="22"/>
+        </w:rPr>
+      </w:pPr>
+      <w:r>
+        <w:rPr>
+          <w:bCs/>
+          <w:sz w:val="22"/>
+          <w:szCs w:val="22"/>
+        </w:rPr>
+        <w:t xml:space="preserve">В этом проекте создайте два класса, </w:t>
+      </w:r>
+      <w:proofErr w:type="spellStart"/>
+      <w:r>
+        <w:rPr>
+          <w:bCs/>
+          <w:sz w:val="22"/>
+          <w:szCs w:val="22"/>
+        </w:rPr>
+        <w:t>Vector</w:t>
+      </w:r>
+      <w:proofErr w:type="spellEnd"/>
+      <w:r>
+        <w:rPr>
+          <w:bCs/>
+          <w:sz w:val="22"/>
+          <w:szCs w:val="22"/>
+        </w:rPr>
+        <w:t xml:space="preserve"> и </w:t>
+      </w:r>
+      <w:proofErr w:type="spellStart"/>
+      <w:r>
+        <w:rPr>
+          <w:bCs/>
+          <w:sz w:val="22"/>
+          <w:szCs w:val="22"/>
+        </w:rPr>
+        <w:t>Geometry</w:t>
+      </w:r>
+      <w:proofErr w:type="spellEnd"/>
+      <w:r>
+        <w:rPr>
+          <w:bCs/>
+          <w:sz w:val="22"/>
+          <w:szCs w:val="22"/>
+        </w:rPr>
+        <w:t xml:space="preserve">, в пространстве имен </w:t>
+      </w:r>
+      <w:proofErr w:type="spellStart"/>
+      <w:r>
+        <w:rPr>
+          <w:bCs/>
+          <w:sz w:val="22"/>
+          <w:szCs w:val="22"/>
+        </w:rPr>
+        <w:t>Geometry</w:t>
+      </w:r>
+      <w:proofErr w:type="spellEnd"/>
+      <w:r>
+        <w:rPr>
+          <w:bCs/>
+          <w:sz w:val="22"/>
+          <w:szCs w:val="22"/>
+        </w:rPr>
+        <w:t>.</w:t>
+      </w:r>
+    </w:p>
+    <w:p>
+      <w:pPr>
+        <w:ind w:firstLine="284"/>
+        <w:jc w:val="both"/>
+        <w:rPr>
+          <w:bCs/>
+          <w:sz w:val="22"/>
+          <w:szCs w:val="22"/>
+        </w:rPr>
+      </w:pPr>
+      <w:r>
+        <w:rPr>
+          <w:bCs/>
+          <w:sz w:val="22"/>
+          <w:szCs w:val="22"/>
+        </w:rPr>
+        <w:t xml:space="preserve">В классе </w:t>
+      </w:r>
+      <w:proofErr w:type="spellStart"/>
+      <w:r>
+        <w:rPr>
+          <w:bCs/>
+          <w:sz w:val="22"/>
+          <w:szCs w:val="22"/>
+        </w:rPr>
+        <w:t>Vector</w:t>
+      </w:r>
+      <w:proofErr w:type="spellEnd"/>
+      <w:r>
+        <w:rPr>
+          <w:bCs/>
+          <w:sz w:val="22"/>
+          <w:szCs w:val="22"/>
+        </w:rPr>
+        <w:t xml:space="preserve"> должно быть два публичных поля, X и Y, типа </w:t>
+      </w:r>
+      <w:proofErr w:type="spellStart"/>
+      <w:r>
+        <w:rPr>
+          <w:bCs/>
+          <w:sz w:val="22"/>
+          <w:szCs w:val="22"/>
+        </w:rPr>
+        <w:t>double</w:t>
+      </w:r>
+      <w:proofErr w:type="spellEnd"/>
+      <w:r>
+        <w:rPr>
+          <w:bCs/>
+          <w:sz w:val="22"/>
+          <w:szCs w:val="22"/>
+        </w:rPr>
+        <w:t>.</w:t>
+      </w:r>
+    </w:p>
+    <w:p>
+      <w:pPr>
+        <w:ind w:firstLine="284"/>
+        <w:jc w:val="both"/>
+        <w:rPr>
+          <w:bCs/>
+          <w:sz w:val="22"/>
+          <w:szCs w:val="22"/>
+        </w:rPr>
+      </w:pPr>
+      <w:r>
+        <w:rPr>
+          <w:bCs/>
+          <w:sz w:val="22"/>
+          <w:szCs w:val="22"/>
+        </w:rPr>
+        <w:t xml:space="preserve">В классе </w:t>
+      </w:r>
+      <w:proofErr w:type="spellStart"/>
+      <w:r>
+        <w:rPr>
+          <w:bCs/>
+          <w:sz w:val="22"/>
+          <w:szCs w:val="22"/>
+        </w:rPr>
+        <w:t>Geometry</w:t>
+      </w:r>
+      <w:proofErr w:type="spellEnd"/>
+      <w:r>
+        <w:rPr>
+          <w:bCs/>
+          <w:sz w:val="22"/>
+          <w:szCs w:val="22"/>
+        </w:rPr>
+        <w:t xml:space="preserve"> должно быть два статических метода: </w:t>
+      </w:r>
+      <w:proofErr w:type="spellStart"/>
+      <w:r>
+        <w:rPr>
+          <w:bCs/>
+          <w:sz w:val="22"/>
+          <w:szCs w:val="22"/>
+        </w:rPr>
+        <w:t>GetLength</w:t>
+      </w:r>
+      <w:proofErr w:type="spellEnd"/>
+      <w:r>
+        <w:rPr>
+          <w:bCs/>
+          <w:sz w:val="22"/>
+          <w:szCs w:val="22"/>
+        </w:rPr>
+        <w:t xml:space="preserve">, который возвращает длину переданного вектора, и </w:t>
+      </w:r>
+      <w:proofErr w:type="spellStart"/>
+      <w:r>
+        <w:rPr>
+          <w:bCs/>
+          <w:sz w:val="22"/>
+          <w:szCs w:val="22"/>
+        </w:rPr>
+        <w:t>Add</w:t>
+      </w:r>
+      <w:proofErr w:type="spellEnd"/>
+      <w:r>
+        <w:rPr>
+          <w:bCs/>
+          <w:sz w:val="22"/>
+          <w:szCs w:val="22"/>
+        </w:rPr>
+        <w:t>, который возвращает сумму двух переданных векторов.</w:t>
+      </w:r>
+    </w:p>
+    <w:p>
+      <w:pPr>
+        <w:ind w:firstLine="284"/>
+        <w:jc w:val="both"/>
+        <w:rPr>
+          <w:bCs/>
+          <w:sz w:val="22"/>
+          <w:szCs w:val="22"/>
+        </w:rPr>
+      </w:pPr>
+      <w:r>
+        <w:rPr>
+          <w:bCs/>
+          <w:sz w:val="22"/>
+          <w:szCs w:val="22"/>
+        </w:rPr>
+        <w:t>Оба класса разместите в одном файле. Вообще-то так обычно делать не стоит, но так удобнее для нашей автоматической проверки выполнения задания.</w:t>
+      </w:r>
+    </w:p>
+    <w:p>
+      <w:pPr>
+        <w:rPr>
+          <w:bCs/>
+          <w:sz w:val="22"/>
+          <w:szCs w:val="22"/>
+        </w:rPr>
+      </w:pPr>
+    </w:p>
+    <w:p>
+      <w:pPr>
+        <w:rPr>
+          <w:bCs/>
+          <w:sz w:val="22"/>
+          <w:szCs w:val="22"/>
+        </w:rPr>
+      </w:pPr>
+      <w:r>
+        <w:rPr>
+          <w:b/>
+          <w:bCs/>
+          <w:sz w:val="22"/>
+          <w:szCs w:val="22"/>
+        </w:rPr>
+        <w:t>Шаг 1. Создание проекта</w:t>
+      </w:r>
+    </w:p>
+    <w:p>
+      <w:pPr>
+        <w:numPr>
+          <w:ilvl w:val="0"/>
+          <w:numId w:val="40"/>
+        </w:numPr>
+        <w:rPr>
+          <w:bCs/>
+          <w:sz w:val="22"/>
+          <w:szCs w:val="22"/>
+        </w:rPr>
+      </w:pPr>
+      <w:r>
+        <w:rPr>
+          <w:bCs/>
+          <w:sz w:val="22"/>
+          <w:szCs w:val="22"/>
+        </w:rPr>
+        <w:t>Откройте </w:t>
+      </w:r>
+      <w:proofErr w:type="spellStart"/>
+      <w:r>
+        <w:rPr>
+          <w:b/>
+          <w:bCs/>
+          <w:sz w:val="22"/>
+          <w:szCs w:val="22"/>
+        </w:rPr>
+        <w:t>Visual</w:t>
+      </w:r>
+      <w:proofErr w:type="spellEnd"/>
+      <w:r>
+        <w:rPr>
+          <w:b/>
+          <w:bCs/>
+          <w:sz w:val="22"/>
+          <w:szCs w:val="22"/>
+        </w:rPr>
+        <w:t xml:space="preserve"> </w:t>
+      </w:r>
+      <w:proofErr w:type="spellStart"/>
+      <w:r>
+        <w:rPr>
+          <w:b/>
+          <w:bCs/>
+          <w:sz w:val="22"/>
+          <w:szCs w:val="22"/>
+        </w:rPr>
+        <w:t>Studio</w:t>
+      </w:r>
+      <w:proofErr w:type="spellEnd"/>
+      <w:r>
+        <w:rPr>
+          <w:bCs/>
+          <w:sz w:val="22"/>
+          <w:szCs w:val="22"/>
+        </w:rPr>
+        <w:t>.</w:t>
+      </w:r>
+    </w:p>
+    <w:p>
+      <w:pPr>
+        <w:numPr>
+          <w:ilvl w:val="0"/>
+          <w:numId w:val="40"/>
+        </w:numPr>
+        <w:rPr>
+          <w:bCs/>
+          <w:sz w:val="22"/>
+          <w:szCs w:val="22"/>
+        </w:rPr>
+      </w:pPr>
+      <w:r>
+        <w:rPr>
+          <w:bCs/>
+          <w:sz w:val="22"/>
+          <w:szCs w:val="22"/>
+        </w:rPr>
+        <w:t>Нажмите </w:t>
+      </w:r>
+      <w:r>
+        <w:rPr>
+          <w:b/>
+          <w:bCs/>
+          <w:sz w:val="22"/>
+          <w:szCs w:val="22"/>
+        </w:rPr>
+        <w:t>"Создать новый проект"</w:t>
+      </w:r>
+      <w:r>
+        <w:rPr>
+          <w:bCs/>
+          <w:sz w:val="22"/>
+          <w:szCs w:val="22"/>
+        </w:rPr>
+        <w:t>.</w:t>
+      </w:r>
+    </w:p>
+    <w:p>
+      <w:pPr>
+        <w:numPr>
+          <w:ilvl w:val="0"/>
+          <w:numId w:val="40"/>
+        </w:numPr>
+        <w:rPr>
+          <w:bCs/>
+          <w:sz w:val="22"/>
+          <w:szCs w:val="22"/>
+        </w:rPr>
+      </w:pPr>
+      <w:r>
+        <w:rPr>
+          <w:bCs/>
+          <w:sz w:val="22"/>
+          <w:szCs w:val="22"/>
+        </w:rPr>
+        <w:t>Выберите</w:t>
+      </w:r>
+      <w:r>
+        <w:rPr>
+          <w:bCs/>
+          <w:sz w:val="22"/>
+          <w:szCs w:val="22"/>
+          <w:lang w:val="en-US"/>
+        </w:rPr>
+        <w:t> </w:t>
+      </w:r>
+      <w:r>
+        <w:rPr>
+          <w:b/>
+          <w:bCs/>
+          <w:sz w:val="22"/>
+          <w:szCs w:val="22"/>
+        </w:rPr>
+        <w:t>"</w:t>
+      </w:r>
+      <w:r>
+        <w:rPr>
+          <w:b/>
+          <w:bCs/>
+          <w:sz w:val="22"/>
+          <w:szCs w:val="22"/>
+        </w:rPr>
+        <w:t>Библиотека классов</w:t>
+      </w:r>
+      <w:r>
+        <w:rPr>
+          <w:b/>
+          <w:bCs/>
+          <w:sz w:val="22"/>
+          <w:szCs w:val="22"/>
+        </w:rPr>
+        <w:t>"</w:t>
+      </w:r>
+      <w:r>
+        <w:rPr>
+          <w:bCs/>
+          <w:sz w:val="22"/>
+          <w:szCs w:val="22"/>
+        </w:rPr>
+        <w:t>.</w:t>
+      </w:r>
+      <w:bookmarkStart w:id="2" w:name="_GoBack"/>
+      <w:bookmarkEnd w:id="2"/>
+    </w:p>
+    <w:p>
+      <w:pPr>
+        <w:numPr>
+          <w:ilvl w:val="0"/>
+          <w:numId w:val="40"/>
+        </w:numPr>
+        <w:rPr>
+          <w:bCs/>
+          <w:sz w:val="22"/>
+          <w:szCs w:val="22"/>
+        </w:rPr>
+      </w:pPr>
+      <w:r>
+        <w:rPr>
+          <w:bCs/>
+          <w:sz w:val="22"/>
+          <w:szCs w:val="22"/>
+        </w:rPr>
+        <w:t>Назовите проект (например, </w:t>
+      </w:r>
+      <w:proofErr w:type="spellStart"/>
+      <w:r>
+        <w:rPr>
+          <w:bCs/>
+          <w:sz w:val="22"/>
+          <w:szCs w:val="22"/>
+        </w:rPr>
+        <w:t>GeometryLibrary</w:t>
+      </w:r>
+      <w:proofErr w:type="spellEnd"/>
+      <w:r>
+        <w:rPr>
+          <w:bCs/>
+          <w:sz w:val="22"/>
+          <w:szCs w:val="22"/>
+        </w:rPr>
+        <w:t>) и нажмите </w:t>
+      </w:r>
+      <w:r>
+        <w:rPr>
+          <w:b/>
+          <w:bCs/>
+          <w:sz w:val="22"/>
+          <w:szCs w:val="22"/>
+        </w:rPr>
+        <w:t>"Создать"</w:t>
+      </w:r>
+      <w:r>
+        <w:rPr>
+          <w:bCs/>
+          <w:sz w:val="22"/>
+          <w:szCs w:val="22"/>
+        </w:rPr>
+        <w:t>.</w:t>
+      </w:r>
+    </w:p>
+    <w:p>
+      <w:pPr>
+        <w:rPr>
+          <w:bCs/>
+          <w:sz w:val="22"/>
+          <w:szCs w:val="22"/>
+        </w:rPr>
+      </w:pPr>
+    </w:p>
+    <w:p>
+      <w:pPr>
+        <w:rPr>
+          <w:bCs/>
+          <w:sz w:val="22"/>
+          <w:szCs w:val="22"/>
+        </w:rPr>
+      </w:pPr>
+      <w:r>
+        <w:rPr>
+          <w:b/>
+          <w:bCs/>
+          <w:sz w:val="22"/>
+          <w:szCs w:val="22"/>
+        </w:rPr>
+        <w:t>Шаг 2. Создание структуры классов</w:t>
+      </w:r>
+    </w:p>
+    <w:p>
+      <w:pPr>
+        <w:numPr>
+          <w:ilvl w:val="0"/>
+          <w:numId w:val="41"/>
+        </w:numPr>
+        <w:rPr>
+          <w:bCs/>
+          <w:sz w:val="22"/>
+          <w:szCs w:val="22"/>
+        </w:rPr>
+      </w:pPr>
+      <w:r>
+        <w:rPr>
+          <w:bCs/>
+          <w:sz w:val="22"/>
+          <w:szCs w:val="22"/>
+        </w:rPr>
+        <w:t>В </w:t>
+      </w:r>
+      <w:r>
+        <w:rPr>
+          <w:b/>
+          <w:bCs/>
+          <w:sz w:val="22"/>
+          <w:szCs w:val="22"/>
+        </w:rPr>
+        <w:t>обозревателе решений</w:t>
+      </w:r>
+      <w:r>
+        <w:rPr>
+          <w:bCs/>
+          <w:sz w:val="22"/>
+          <w:szCs w:val="22"/>
+        </w:rPr>
+        <w:t> найдите файл Class1.cs (он создаётся автоматически) и </w:t>
+      </w:r>
+      <w:r>
+        <w:rPr>
+          <w:b/>
+          <w:bCs/>
+          <w:sz w:val="22"/>
+          <w:szCs w:val="22"/>
+        </w:rPr>
+        <w:t>переименуйте</w:t>
+      </w:r>
+      <w:r>
+        <w:rPr>
+          <w:bCs/>
+          <w:sz w:val="22"/>
+          <w:szCs w:val="22"/>
+        </w:rPr>
+        <w:t> его в </w:t>
+      </w:r>
+      <w:proofErr w:type="spellStart"/>
+      <w:r>
+        <w:rPr>
+          <w:bCs/>
+          <w:sz w:val="22"/>
+          <w:szCs w:val="22"/>
+        </w:rPr>
+        <w:t>Geometry.cs</w:t>
+      </w:r>
+      <w:proofErr w:type="spellEnd"/>
+      <w:r>
+        <w:rPr>
+          <w:bCs/>
+          <w:sz w:val="22"/>
+          <w:szCs w:val="22"/>
+        </w:rPr>
+        <w:t>.</w:t>
+      </w:r>
+    </w:p>
+    <w:p>
+      <w:pPr>
+        <w:numPr>
+          <w:ilvl w:val="0"/>
+          <w:numId w:val="41"/>
+        </w:numPr>
+        <w:rPr>
+          <w:bCs/>
+          <w:sz w:val="22"/>
+          <w:szCs w:val="22"/>
+        </w:rPr>
+      </w:pPr>
+      <w:r>
+        <w:rPr>
+          <w:bCs/>
+          <w:sz w:val="22"/>
+          <w:szCs w:val="22"/>
+        </w:rPr>
+        <w:t>Удалите всё содержимое файла и замените его на следующий код:</w:t>
+      </w:r>
+    </w:p>
+    <w:p>
+      <w:pPr>
+        <w:rPr>
+          <w:bCs/>
+          <w:sz w:val="22"/>
+          <w:szCs w:val="22"/>
+        </w:rPr>
+      </w:pPr>
+    </w:p>
+    <w:p>
+      <w:pPr>
+        <w:shd w:val="clear" w:color="auto" w:fill="FFFFFF"/>
+        <w:rPr>
+          <w:rFonts w:ascii="Consolas" w:hAnsi="Consolas"/>
+          <w:color w:val="3B3B3B"/>
+          <w:sz w:val="18"/>
+          <w:szCs w:val="21"/>
+          <w:lang w:val="en-US"/>
+        </w:rPr>
+      </w:pPr>
+      <w:r>
+        <w:rPr>
+          <w:rFonts w:ascii="Consolas" w:hAnsi="Consolas"/>
+          <w:color w:val="0000FF"/>
+          <w:sz w:val="18"/>
+          <w:szCs w:val="21"/>
+          <w:lang w:val="en-US"/>
+        </w:rPr>
+        <w:t>namespace</w:t>
+      </w:r>
+      <w:r>
+        <w:rPr>
+          <w:rFonts w:ascii="Consolas" w:hAnsi="Consolas"/>
+          <w:color w:val="3B3B3B"/>
+          <w:sz w:val="18"/>
+          <w:szCs w:val="21"/>
+          <w:lang w:val="en-US"/>
+        </w:rPr>
+        <w:t xml:space="preserve"> </w:t>
+      </w:r>
+      <w:r>
+        <w:rPr>
+          <w:rFonts w:ascii="Consolas" w:hAnsi="Consolas"/>
+          <w:color w:val="267F99"/>
+          <w:sz w:val="18"/>
+          <w:szCs w:val="21"/>
+          <w:lang w:val="en-US"/>
+        </w:rPr>
+        <w:t>Geometry</w:t>
+      </w:r>
+    </w:p>
+    <w:p>
+      <w:pPr>
+        <w:shd w:val="clear" w:color="auto" w:fill="FFFFFF"/>
+        <w:rPr>
+          <w:rFonts w:ascii="Consolas" w:hAnsi="Consolas"/>
+          <w:color w:val="3B3B3B"/>
+          <w:sz w:val="18"/>
+          <w:szCs w:val="21"/>
+          <w:lang w:val="en-US"/>
+        </w:rPr>
+      </w:pPr>
+      <w:r>
+        <w:rPr>
+          <w:rFonts w:ascii="Consolas" w:hAnsi="Consolas"/>
+          <w:color w:val="3B3B3B"/>
+          <w:sz w:val="18"/>
+          <w:szCs w:val="21"/>
+          <w:lang w:val="en-US"/>
+        </w:rPr>
+        <w:t>{</w:t>
+      </w:r>
+    </w:p>
+    <w:p>
+      <w:pPr>
+        <w:shd w:val="clear" w:color="auto" w:fill="FFFFFF"/>
+        <w:rPr>
+          <w:rFonts w:ascii="Consolas" w:hAnsi="Consolas"/>
+          <w:color w:val="3B3B3B"/>
+          <w:sz w:val="18"/>
+          <w:szCs w:val="21"/>
+          <w:lang w:val="en-US"/>
+        </w:rPr>
+      </w:pPr>
+      <w:r>
+        <w:rPr>
+          <w:rFonts w:ascii="Consolas" w:hAnsi="Consolas"/>
+          <w:color w:val="3B3B3B"/>
+          <w:sz w:val="18"/>
+          <w:szCs w:val="21"/>
+          <w:lang w:val="en-US"/>
+        </w:rPr>
+        <w:t xml:space="preserve">    </w:t>
+      </w:r>
+      <w:r>
+        <w:rPr>
+          <w:rFonts w:ascii="Consolas" w:hAnsi="Consolas"/>
+          <w:color w:val="0000FF"/>
+          <w:sz w:val="18"/>
+          <w:szCs w:val="21"/>
+          <w:lang w:val="en-US"/>
+        </w:rPr>
+        <w:t>public</w:t>
+      </w:r>
+      <w:r>
+        <w:rPr>
+          <w:rFonts w:ascii="Consolas" w:hAnsi="Consolas"/>
+          <w:color w:val="3B3B3B"/>
+          <w:sz w:val="18"/>
+          <w:szCs w:val="21"/>
+          <w:lang w:val="en-US"/>
+        </w:rPr>
+        <w:t xml:space="preserve"> </w:t>
+      </w:r>
+      <w:r>
+        <w:rPr>
+          <w:rFonts w:ascii="Consolas" w:hAnsi="Consolas"/>
+          <w:color w:val="0000FF"/>
+          <w:sz w:val="18"/>
+          <w:szCs w:val="21"/>
+          <w:lang w:val="en-US"/>
+        </w:rPr>
+        <w:t>class</w:t>
+      </w:r>
+      <w:r>
+        <w:rPr>
+          <w:rFonts w:ascii="Consolas" w:hAnsi="Consolas"/>
+          <w:color w:val="3B3B3B"/>
+          <w:sz w:val="18"/>
+          <w:szCs w:val="21"/>
+          <w:lang w:val="en-US"/>
+        </w:rPr>
+        <w:t xml:space="preserve"> </w:t>
+      </w:r>
+      <w:r>
+        <w:rPr>
+          <w:rFonts w:ascii="Consolas" w:hAnsi="Consolas"/>
+          <w:color w:val="267F99"/>
+          <w:sz w:val="18"/>
+          <w:szCs w:val="21"/>
+          <w:lang w:val="en-US"/>
+        </w:rPr>
+        <w:t>Vector</w:t>
+      </w:r>
+    </w:p>
+    <w:p>
+      <w:pPr>
+        <w:shd w:val="clear" w:color="auto" w:fill="FFFFFF"/>
+        <w:rPr>
+          <w:rFonts w:ascii="Consolas" w:hAnsi="Consolas"/>
+          <w:color w:val="3B3B3B"/>
+          <w:sz w:val="18"/>
+          <w:szCs w:val="21"/>
+          <w:lang w:val="en-US"/>
+        </w:rPr>
+      </w:pPr>
+      <w:r>
+        <w:rPr>
+          <w:rFonts w:ascii="Consolas" w:hAnsi="Consolas"/>
+          <w:color w:val="3B3B3B"/>
+          <w:sz w:val="18"/>
+          <w:szCs w:val="21"/>
+          <w:lang w:val="en-US"/>
+        </w:rPr>
+        <w:t>    {</w:t>
+      </w:r>
+    </w:p>
+    <w:p>
+      <w:pPr>
+        <w:shd w:val="clear" w:color="auto" w:fill="FFFFFF"/>
+        <w:rPr>
+          <w:rFonts w:ascii="Consolas" w:hAnsi="Consolas"/>
+          <w:color w:val="3B3B3B"/>
+          <w:sz w:val="18"/>
+          <w:szCs w:val="21"/>
+          <w:lang w:val="en-US"/>
+        </w:rPr>
+      </w:pPr>
+      <w:r>
+        <w:rPr>
+          <w:rFonts w:ascii="Consolas" w:hAnsi="Consolas"/>
+          <w:color w:val="3B3B3B"/>
+          <w:sz w:val="18"/>
+          <w:szCs w:val="21"/>
+          <w:lang w:val="en-US"/>
+        </w:rPr>
+        <w:t xml:space="preserve">        </w:t>
+      </w:r>
+      <w:r>
+        <w:rPr>
+          <w:rFonts w:ascii="Consolas" w:hAnsi="Consolas"/>
+          <w:color w:val="0000FF"/>
+          <w:sz w:val="18"/>
+          <w:szCs w:val="21"/>
+          <w:lang w:val="en-US"/>
+        </w:rPr>
+        <w:t>public</w:t>
+      </w:r>
+      <w:r>
+        <w:rPr>
+          <w:rFonts w:ascii="Consolas" w:hAnsi="Consolas"/>
+          <w:color w:val="3B3B3B"/>
+          <w:sz w:val="18"/>
+          <w:szCs w:val="21"/>
+          <w:lang w:val="en-US"/>
+        </w:rPr>
+        <w:t xml:space="preserve"> </w:t>
+      </w:r>
+      <w:r>
+        <w:rPr>
+          <w:rFonts w:ascii="Consolas" w:hAnsi="Consolas"/>
+          <w:color w:val="0000FF"/>
+          <w:sz w:val="18"/>
+          <w:szCs w:val="21"/>
+          <w:lang w:val="en-US"/>
+        </w:rPr>
+        <w:t>double</w:t>
+      </w:r>
+      <w:r>
+        <w:rPr>
+          <w:rFonts w:ascii="Consolas" w:hAnsi="Consolas"/>
+          <w:color w:val="3B3B3B"/>
+          <w:sz w:val="18"/>
+          <w:szCs w:val="21"/>
+          <w:lang w:val="en-US"/>
+        </w:rPr>
+        <w:t xml:space="preserve"> </w:t>
+      </w:r>
+      <w:proofErr w:type="gramStart"/>
+      <w:r>
+        <w:rPr>
+          <w:rFonts w:ascii="Consolas" w:hAnsi="Consolas"/>
+          <w:color w:val="001080"/>
+          <w:sz w:val="18"/>
+          <w:szCs w:val="21"/>
+          <w:lang w:val="en-US"/>
+        </w:rPr>
+        <w:t>X</w:t>
+      </w:r>
+      <w:r>
+        <w:rPr>
+          <w:rFonts w:ascii="Consolas" w:hAnsi="Consolas"/>
+          <w:color w:val="3B3B3B"/>
+          <w:sz w:val="18"/>
+          <w:szCs w:val="21"/>
+          <w:lang w:val="en-US"/>
+        </w:rPr>
+        <w:t>;  </w:t>
+      </w:r>
+      <w:r>
+        <w:rPr>
+          <w:rFonts w:ascii="Consolas" w:hAnsi="Consolas"/>
+          <w:color w:val="008000"/>
+          <w:sz w:val="18"/>
+          <w:szCs w:val="21"/>
+          <w:lang w:val="en-US"/>
+        </w:rPr>
+        <w:t>/</w:t>
+      </w:r>
+      <w:proofErr w:type="gramEnd"/>
+      <w:r>
+        <w:rPr>
+          <w:rFonts w:ascii="Consolas" w:hAnsi="Consolas"/>
+          <w:color w:val="008000"/>
+          <w:sz w:val="18"/>
+          <w:szCs w:val="21"/>
+          <w:lang w:val="en-US"/>
+        </w:rPr>
+        <w:t xml:space="preserve">/ </w:t>
+      </w:r>
+      <w:r>
+        <w:rPr>
+          <w:rFonts w:ascii="Consolas" w:hAnsi="Consolas"/>
+          <w:color w:val="008000"/>
+          <w:sz w:val="18"/>
+          <w:szCs w:val="21"/>
+        </w:rPr>
+        <w:t>Координата</w:t>
+      </w:r>
+      <w:r>
+        <w:rPr>
+          <w:rFonts w:ascii="Consolas" w:hAnsi="Consolas"/>
+          <w:color w:val="008000"/>
+          <w:sz w:val="18"/>
+          <w:szCs w:val="21"/>
+          <w:lang w:val="en-US"/>
+        </w:rPr>
+        <w:t xml:space="preserve"> X </w:t>
+      </w:r>
+      <w:r>
+        <w:rPr>
+          <w:rFonts w:ascii="Consolas" w:hAnsi="Consolas"/>
+          <w:color w:val="008000"/>
+          <w:sz w:val="18"/>
+          <w:szCs w:val="21"/>
+        </w:rPr>
+        <w:t>вектора</w:t>
+      </w:r>
+    </w:p>
+    <w:p>
+      <w:pPr>
+        <w:shd w:val="clear" w:color="auto" w:fill="FFFFFF"/>
+        <w:rPr>
+          <w:rFonts w:ascii="Consolas" w:hAnsi="Consolas"/>
+          <w:color w:val="3B3B3B"/>
+          <w:sz w:val="18"/>
+          <w:szCs w:val="21"/>
+          <w:lang w:val="en-US"/>
+        </w:rPr>
+      </w:pPr>
+      <w:r>
+        <w:rPr>
+          <w:rFonts w:ascii="Consolas" w:hAnsi="Consolas"/>
+          <w:color w:val="3B3B3B"/>
+          <w:sz w:val="18"/>
+          <w:szCs w:val="21"/>
+          <w:lang w:val="en-US"/>
+        </w:rPr>
+        <w:t xml:space="preserve">        </w:t>
+      </w:r>
+      <w:r>
+        <w:rPr>
+          <w:rFonts w:ascii="Consolas" w:hAnsi="Consolas"/>
+          <w:color w:val="0000FF"/>
+          <w:sz w:val="18"/>
+          <w:szCs w:val="21"/>
+          <w:lang w:val="en-US"/>
+        </w:rPr>
+        <w:t>public</w:t>
+      </w:r>
+      <w:r>
+        <w:rPr>
+          <w:rFonts w:ascii="Consolas" w:hAnsi="Consolas"/>
+          <w:color w:val="3B3B3B"/>
+          <w:sz w:val="18"/>
+          <w:szCs w:val="21"/>
+          <w:lang w:val="en-US"/>
+        </w:rPr>
+        <w:t xml:space="preserve"> </w:t>
+      </w:r>
+      <w:r>
+        <w:rPr>
+          <w:rFonts w:ascii="Consolas" w:hAnsi="Consolas"/>
+          <w:color w:val="0000FF"/>
+          <w:sz w:val="18"/>
+          <w:szCs w:val="21"/>
+          <w:lang w:val="en-US"/>
+        </w:rPr>
+        <w:t>double</w:t>
+      </w:r>
+      <w:r>
+        <w:rPr>
+          <w:rFonts w:ascii="Consolas" w:hAnsi="Consolas"/>
+          <w:color w:val="3B3B3B"/>
+          <w:sz w:val="18"/>
+          <w:szCs w:val="21"/>
+          <w:lang w:val="en-US"/>
+        </w:rPr>
+        <w:t xml:space="preserve"> </w:t>
+      </w:r>
+      <w:proofErr w:type="gramStart"/>
+      <w:r>
+        <w:rPr>
+          <w:rFonts w:ascii="Consolas" w:hAnsi="Consolas"/>
+          <w:color w:val="001080"/>
+          <w:sz w:val="18"/>
+          <w:szCs w:val="21"/>
+          <w:lang w:val="en-US"/>
+        </w:rPr>
+        <w:t>Y</w:t>
+      </w:r>
+      <w:r>
+        <w:rPr>
+          <w:rFonts w:ascii="Consolas" w:hAnsi="Consolas"/>
+          <w:color w:val="3B3B3B"/>
+          <w:sz w:val="18"/>
+          <w:szCs w:val="21"/>
+          <w:lang w:val="en-US"/>
+        </w:rPr>
+        <w:t>;  </w:t>
+      </w:r>
+      <w:r>
+        <w:rPr>
+          <w:rFonts w:ascii="Consolas" w:hAnsi="Consolas"/>
+          <w:color w:val="008000"/>
+          <w:sz w:val="18"/>
+          <w:szCs w:val="21"/>
+          <w:lang w:val="en-US"/>
+        </w:rPr>
+        <w:t>/</w:t>
+      </w:r>
+      <w:proofErr w:type="gramEnd"/>
+      <w:r>
+        <w:rPr>
+          <w:rFonts w:ascii="Consolas" w:hAnsi="Consolas"/>
+          <w:color w:val="008000"/>
+          <w:sz w:val="18"/>
+          <w:szCs w:val="21"/>
+          <w:lang w:val="en-US"/>
+        </w:rPr>
+        <w:t xml:space="preserve">/ </w:t>
+      </w:r>
+      <w:r>
+        <w:rPr>
+          <w:rFonts w:ascii="Consolas" w:hAnsi="Consolas"/>
+          <w:color w:val="008000"/>
+          <w:sz w:val="18"/>
+          <w:szCs w:val="21"/>
+        </w:rPr>
+        <w:t>Координата</w:t>
+      </w:r>
+      <w:r>
+        <w:rPr>
+          <w:rFonts w:ascii="Consolas" w:hAnsi="Consolas"/>
+          <w:color w:val="008000"/>
+          <w:sz w:val="18"/>
+          <w:szCs w:val="21"/>
+          <w:lang w:val="en-US"/>
+        </w:rPr>
+        <w:t xml:space="preserve"> Y </w:t>
+      </w:r>
+      <w:r>
+        <w:rPr>
+          <w:rFonts w:ascii="Consolas" w:hAnsi="Consolas"/>
+          <w:color w:val="008000"/>
+          <w:sz w:val="18"/>
+          <w:szCs w:val="21"/>
+        </w:rPr>
+        <w:t>вектора</w:t>
+      </w:r>
+    </w:p>
+    <w:p>
+      <w:pPr>
+        <w:shd w:val="clear" w:color="auto" w:fill="FFFFFF"/>
+        <w:rPr>
+          <w:rFonts w:ascii="Consolas" w:hAnsi="Consolas"/>
+          <w:color w:val="3B3B3B"/>
+          <w:sz w:val="18"/>
+          <w:szCs w:val="21"/>
+          <w:lang w:val="en-US"/>
+        </w:rPr>
+      </w:pPr>
+      <w:r>
+        <w:rPr>
+          <w:rFonts w:ascii="Consolas" w:hAnsi="Consolas"/>
+          <w:color w:val="3B3B3B"/>
+          <w:sz w:val="18"/>
+          <w:szCs w:val="21"/>
+          <w:lang w:val="en-US"/>
+        </w:rPr>
+        <w:t>    }</w:t>
+      </w:r>
+    </w:p>
+    <w:p>
+      <w:pPr>
+        <w:shd w:val="clear" w:color="auto" w:fill="FFFFFF"/>
+        <w:rPr>
+          <w:rFonts w:ascii="Consolas" w:hAnsi="Consolas"/>
+          <w:color w:val="3B3B3B"/>
+          <w:sz w:val="18"/>
+          <w:szCs w:val="21"/>
+          <w:lang w:val="en-US"/>
+        </w:rPr>
+      </w:pPr>
+    </w:p>
+    <w:p>
+      <w:pPr>
+        <w:shd w:val="clear" w:color="auto" w:fill="FFFFFF"/>
+        <w:rPr>
+          <w:rFonts w:ascii="Consolas" w:hAnsi="Consolas"/>
+          <w:color w:val="3B3B3B"/>
+          <w:sz w:val="18"/>
+          <w:szCs w:val="21"/>
+          <w:lang w:val="en-US"/>
+        </w:rPr>
+      </w:pPr>
+      <w:r>
+        <w:rPr>
+          <w:rFonts w:ascii="Consolas" w:hAnsi="Consolas"/>
+          <w:color w:val="3B3B3B"/>
+          <w:sz w:val="18"/>
+          <w:szCs w:val="21"/>
+          <w:lang w:val="en-US"/>
+        </w:rPr>
+        <w:t xml:space="preserve">    </w:t>
+      </w:r>
+      <w:r>
+        <w:rPr>
+          <w:rFonts w:ascii="Consolas" w:hAnsi="Consolas"/>
+          <w:color w:val="0000FF"/>
+          <w:sz w:val="18"/>
+          <w:szCs w:val="21"/>
+          <w:lang w:val="en-US"/>
+        </w:rPr>
+        <w:t>public</w:t>
+      </w:r>
+      <w:r>
+        <w:rPr>
+          <w:rFonts w:ascii="Consolas" w:hAnsi="Consolas"/>
+          <w:color w:val="3B3B3B"/>
+          <w:sz w:val="18"/>
+          <w:szCs w:val="21"/>
+          <w:lang w:val="en-US"/>
+        </w:rPr>
+        <w:t xml:space="preserve"> </w:t>
+      </w:r>
+      <w:r>
+        <w:rPr>
+          <w:rFonts w:ascii="Consolas" w:hAnsi="Consolas"/>
+          <w:color w:val="0000FF"/>
+          <w:sz w:val="18"/>
+          <w:szCs w:val="21"/>
+          <w:lang w:val="en-US"/>
+        </w:rPr>
+        <w:t>class</w:t>
+      </w:r>
+      <w:r>
+        <w:rPr>
+          <w:rFonts w:ascii="Consolas" w:hAnsi="Consolas"/>
+          <w:color w:val="3B3B3B"/>
+          <w:sz w:val="18"/>
+          <w:szCs w:val="21"/>
+          <w:lang w:val="en-US"/>
+        </w:rPr>
+        <w:t xml:space="preserve"> </w:t>
+      </w:r>
+      <w:r>
+        <w:rPr>
+          <w:rFonts w:ascii="Consolas" w:hAnsi="Consolas"/>
+          <w:color w:val="267F99"/>
+          <w:sz w:val="18"/>
+          <w:szCs w:val="21"/>
+          <w:lang w:val="en-US"/>
+        </w:rPr>
+        <w:t>Geometry</w:t>
+      </w:r>
+    </w:p>
+    <w:p>
+      <w:pPr>
+        <w:shd w:val="clear" w:color="auto" w:fill="FFFFFF"/>
+        <w:rPr>
+          <w:rFonts w:ascii="Consolas" w:hAnsi="Consolas"/>
+          <w:color w:val="3B3B3B"/>
+          <w:sz w:val="18"/>
+          <w:szCs w:val="21"/>
+          <w:lang w:val="en-US"/>
+        </w:rPr>
+      </w:pPr>
+      <w:r>
+        <w:rPr>
+          <w:rFonts w:ascii="Consolas" w:hAnsi="Consolas"/>
+          <w:color w:val="3B3B3B"/>
+          <w:sz w:val="18"/>
+          <w:szCs w:val="21"/>
+          <w:lang w:val="en-US"/>
+        </w:rPr>
+        <w:lastRenderedPageBreak/>
+        <w:t>    {</w:t>
+      </w:r>
+    </w:p>
+    <w:p>
+      <w:pPr>
+        <w:shd w:val="clear" w:color="auto" w:fill="FFFFFF"/>
+        <w:rPr>
+          <w:rFonts w:ascii="Consolas" w:hAnsi="Consolas"/>
+          <w:color w:val="3B3B3B"/>
+          <w:sz w:val="18"/>
+          <w:szCs w:val="21"/>
+          <w:lang w:val="en-US"/>
+        </w:rPr>
+      </w:pPr>
+      <w:r>
+        <w:rPr>
+          <w:rFonts w:ascii="Consolas" w:hAnsi="Consolas"/>
+          <w:color w:val="3B3B3B"/>
+          <w:sz w:val="18"/>
+          <w:szCs w:val="21"/>
+          <w:lang w:val="en-US"/>
+        </w:rPr>
+        <w:t xml:space="preserve">        </w:t>
+      </w:r>
+      <w:r>
+        <w:rPr>
+          <w:rFonts w:ascii="Consolas" w:hAnsi="Consolas"/>
+          <w:color w:val="008000"/>
+          <w:sz w:val="18"/>
+          <w:szCs w:val="21"/>
+          <w:lang w:val="en-US"/>
+        </w:rPr>
+        <w:t xml:space="preserve">// </w:t>
+      </w:r>
+      <w:r>
+        <w:rPr>
+          <w:rFonts w:ascii="Consolas" w:hAnsi="Consolas"/>
+          <w:color w:val="008000"/>
+          <w:sz w:val="18"/>
+          <w:szCs w:val="21"/>
+        </w:rPr>
+        <w:t>Метод</w:t>
+      </w:r>
+      <w:r>
+        <w:rPr>
+          <w:rFonts w:ascii="Consolas" w:hAnsi="Consolas"/>
+          <w:color w:val="008000"/>
+          <w:sz w:val="18"/>
+          <w:szCs w:val="21"/>
+          <w:lang w:val="en-US"/>
+        </w:rPr>
+        <w:t xml:space="preserve"> </w:t>
+      </w:r>
+      <w:r>
+        <w:rPr>
+          <w:rFonts w:ascii="Consolas" w:hAnsi="Consolas"/>
+          <w:color w:val="008000"/>
+          <w:sz w:val="18"/>
+          <w:szCs w:val="21"/>
+        </w:rPr>
+        <w:t>вычисления</w:t>
+      </w:r>
+      <w:r>
+        <w:rPr>
+          <w:rFonts w:ascii="Consolas" w:hAnsi="Consolas"/>
+          <w:color w:val="008000"/>
+          <w:sz w:val="18"/>
+          <w:szCs w:val="21"/>
+          <w:lang w:val="en-US"/>
+        </w:rPr>
+        <w:t xml:space="preserve"> </w:t>
+      </w:r>
+      <w:r>
+        <w:rPr>
+          <w:rFonts w:ascii="Consolas" w:hAnsi="Consolas"/>
+          <w:color w:val="008000"/>
+          <w:sz w:val="18"/>
+          <w:szCs w:val="21"/>
+        </w:rPr>
+        <w:t>длины</w:t>
+      </w:r>
+      <w:r>
+        <w:rPr>
+          <w:rFonts w:ascii="Consolas" w:hAnsi="Consolas"/>
+          <w:color w:val="008000"/>
+          <w:sz w:val="18"/>
+          <w:szCs w:val="21"/>
+          <w:lang w:val="en-US"/>
+        </w:rPr>
+        <w:t xml:space="preserve"> </w:t>
+      </w:r>
+      <w:r>
+        <w:rPr>
+          <w:rFonts w:ascii="Consolas" w:hAnsi="Consolas"/>
+          <w:color w:val="008000"/>
+          <w:sz w:val="18"/>
+          <w:szCs w:val="21"/>
+        </w:rPr>
+        <w:t>вектора</w:t>
+      </w:r>
+    </w:p>
+    <w:p>
+      <w:pPr>
+        <w:shd w:val="clear" w:color="auto" w:fill="FFFFFF"/>
+        <w:rPr>
+          <w:rFonts w:ascii="Consolas" w:hAnsi="Consolas"/>
+          <w:color w:val="3B3B3B"/>
+          <w:sz w:val="18"/>
+          <w:szCs w:val="21"/>
+          <w:lang w:val="en-US"/>
+        </w:rPr>
+      </w:pPr>
+      <w:r>
+        <w:rPr>
+          <w:rFonts w:ascii="Consolas" w:hAnsi="Consolas"/>
+          <w:color w:val="3B3B3B"/>
+          <w:sz w:val="18"/>
+          <w:szCs w:val="21"/>
+          <w:lang w:val="en-US"/>
+        </w:rPr>
+        <w:t xml:space="preserve">        </w:t>
+      </w:r>
+      <w:r>
+        <w:rPr>
+          <w:rFonts w:ascii="Consolas" w:hAnsi="Consolas"/>
+          <w:color w:val="0000FF"/>
+          <w:sz w:val="18"/>
+          <w:szCs w:val="21"/>
+          <w:lang w:val="en-US"/>
+        </w:rPr>
+        <w:t>public</w:t>
+      </w:r>
+      <w:r>
+        <w:rPr>
+          <w:rFonts w:ascii="Consolas" w:hAnsi="Consolas"/>
+          <w:color w:val="3B3B3B"/>
+          <w:sz w:val="18"/>
+          <w:szCs w:val="21"/>
+          <w:lang w:val="en-US"/>
+        </w:rPr>
+        <w:t xml:space="preserve"> </w:t>
+      </w:r>
+      <w:r>
+        <w:rPr>
+          <w:rFonts w:ascii="Consolas" w:hAnsi="Consolas"/>
+          <w:color w:val="0000FF"/>
+          <w:sz w:val="18"/>
+          <w:szCs w:val="21"/>
+          <w:lang w:val="en-US"/>
+        </w:rPr>
+        <w:t>static</w:t>
+      </w:r>
+      <w:r>
+        <w:rPr>
+          <w:rFonts w:ascii="Consolas" w:hAnsi="Consolas"/>
+          <w:color w:val="3B3B3B"/>
+          <w:sz w:val="18"/>
+          <w:szCs w:val="21"/>
+          <w:lang w:val="en-US"/>
+        </w:rPr>
+        <w:t xml:space="preserve"> </w:t>
+      </w:r>
+      <w:r>
+        <w:rPr>
+          <w:rFonts w:ascii="Consolas" w:hAnsi="Consolas"/>
+          <w:color w:val="0000FF"/>
+          <w:sz w:val="18"/>
+          <w:szCs w:val="21"/>
+          <w:lang w:val="en-US"/>
+        </w:rPr>
+        <w:t>double</w:t>
+      </w:r>
+      <w:r>
+        <w:rPr>
+          <w:rFonts w:ascii="Consolas" w:hAnsi="Consolas"/>
+          <w:color w:val="3B3B3B"/>
+          <w:sz w:val="18"/>
+          <w:szCs w:val="21"/>
+          <w:lang w:val="en-US"/>
+        </w:rPr>
+        <w:t xml:space="preserve"> </w:t>
+      </w:r>
+      <w:proofErr w:type="spellStart"/>
+      <w:proofErr w:type="gramStart"/>
+      <w:r>
+        <w:rPr>
+          <w:rFonts w:ascii="Consolas" w:hAnsi="Consolas"/>
+          <w:color w:val="795E26"/>
+          <w:sz w:val="18"/>
+          <w:szCs w:val="21"/>
+          <w:lang w:val="en-US"/>
+        </w:rPr>
+        <w:t>GetLength</w:t>
+      </w:r>
+      <w:proofErr w:type="spellEnd"/>
+      <w:r>
+        <w:rPr>
+          <w:rFonts w:ascii="Consolas" w:hAnsi="Consolas"/>
+          <w:color w:val="3B3B3B"/>
+          <w:sz w:val="18"/>
+          <w:szCs w:val="21"/>
+          <w:lang w:val="en-US"/>
+        </w:rPr>
+        <w:t>(</w:t>
+      </w:r>
+      <w:proofErr w:type="gramEnd"/>
+      <w:r>
+        <w:rPr>
+          <w:rFonts w:ascii="Consolas" w:hAnsi="Consolas"/>
+          <w:color w:val="267F99"/>
+          <w:sz w:val="18"/>
+          <w:szCs w:val="21"/>
+          <w:lang w:val="en-US"/>
+        </w:rPr>
+        <w:t>Vector</w:t>
+      </w:r>
+      <w:r>
+        <w:rPr>
+          <w:rFonts w:ascii="Consolas" w:hAnsi="Consolas"/>
+          <w:color w:val="3B3B3B"/>
+          <w:sz w:val="18"/>
+          <w:szCs w:val="21"/>
+          <w:lang w:val="en-US"/>
+        </w:rPr>
+        <w:t xml:space="preserve"> </w:t>
+      </w:r>
+      <w:r>
+        <w:rPr>
+          <w:rFonts w:ascii="Consolas" w:hAnsi="Consolas"/>
+          <w:color w:val="001080"/>
+          <w:sz w:val="18"/>
+          <w:szCs w:val="21"/>
+          <w:lang w:val="en-US"/>
+        </w:rPr>
+        <w:t>vector</w:t>
+      </w:r>
+      <w:r>
+        <w:rPr>
+          <w:rFonts w:ascii="Consolas" w:hAnsi="Consolas"/>
+          <w:color w:val="3B3B3B"/>
+          <w:sz w:val="18"/>
+          <w:szCs w:val="21"/>
+          <w:lang w:val="en-US"/>
+        </w:rPr>
+        <w:t>)</w:t>
+      </w:r>
+    </w:p>
+    <w:p>
+      <w:pPr>
+        <w:shd w:val="clear" w:color="auto" w:fill="FFFFFF"/>
+        <w:rPr>
+          <w:rFonts w:ascii="Consolas" w:hAnsi="Consolas"/>
+          <w:color w:val="3B3B3B"/>
+          <w:sz w:val="18"/>
+          <w:szCs w:val="21"/>
+        </w:rPr>
+      </w:pPr>
+      <w:r>
+        <w:rPr>
+          <w:rFonts w:ascii="Consolas" w:hAnsi="Consolas"/>
+          <w:color w:val="3B3B3B"/>
+          <w:sz w:val="18"/>
+          <w:szCs w:val="21"/>
+          <w:lang w:val="en-US"/>
+        </w:rPr>
+        <w:t xml:space="preserve">        </w:t>
+      </w:r>
+      <w:r>
+        <w:rPr>
+          <w:rFonts w:ascii="Consolas" w:hAnsi="Consolas"/>
+          <w:color w:val="3B3B3B"/>
+          <w:sz w:val="18"/>
+          <w:szCs w:val="21"/>
+        </w:rPr>
+        <w:t>{</w:t>
+      </w:r>
+    </w:p>
+    <w:p>
+      <w:pPr>
+        <w:shd w:val="clear" w:color="auto" w:fill="FFFFFF"/>
+        <w:rPr>
+          <w:rFonts w:ascii="Consolas" w:hAnsi="Consolas"/>
+          <w:color w:val="3B3B3B"/>
+          <w:sz w:val="18"/>
+          <w:szCs w:val="21"/>
+        </w:rPr>
+      </w:pPr>
+      <w:r>
+        <w:rPr>
+          <w:rFonts w:ascii="Consolas" w:hAnsi="Consolas"/>
+          <w:color w:val="3B3B3B"/>
+          <w:sz w:val="18"/>
+          <w:szCs w:val="21"/>
+        </w:rPr>
+        <w:t>           </w:t>
+      </w:r>
+      <w:r>
+        <w:rPr>
+          <w:rFonts w:ascii="Consolas" w:hAnsi="Consolas"/>
+          <w:color w:val="008000"/>
+          <w:sz w:val="18"/>
+          <w:szCs w:val="21"/>
+        </w:rPr>
+        <w:t>// Ваш код здесь</w:t>
+      </w:r>
+    </w:p>
+    <w:p>
+      <w:pPr>
+        <w:shd w:val="clear" w:color="auto" w:fill="FFFFFF"/>
+        <w:rPr>
+          <w:rFonts w:ascii="Consolas" w:hAnsi="Consolas"/>
+          <w:color w:val="3B3B3B"/>
+          <w:sz w:val="18"/>
+          <w:szCs w:val="21"/>
+        </w:rPr>
+      </w:pPr>
+      <w:r>
+        <w:rPr>
+          <w:rFonts w:ascii="Consolas" w:hAnsi="Consolas"/>
+          <w:color w:val="3B3B3B"/>
+          <w:sz w:val="18"/>
+          <w:szCs w:val="21"/>
+        </w:rPr>
+        <w:t>        }</w:t>
+      </w:r>
+    </w:p>
+    <w:p>
+      <w:pPr>
+        <w:shd w:val="clear" w:color="auto" w:fill="FFFFFF"/>
+        <w:rPr>
+          <w:rFonts w:ascii="Consolas" w:hAnsi="Consolas"/>
+          <w:color w:val="3B3B3B"/>
+          <w:sz w:val="18"/>
+          <w:szCs w:val="21"/>
+        </w:rPr>
+      </w:pPr>
+    </w:p>
+    <w:p>
+      <w:pPr>
+        <w:shd w:val="clear" w:color="auto" w:fill="FFFFFF"/>
+        <w:rPr>
+          <w:rFonts w:ascii="Consolas" w:hAnsi="Consolas"/>
+          <w:color w:val="3B3B3B"/>
+          <w:sz w:val="18"/>
+          <w:szCs w:val="21"/>
+        </w:rPr>
+      </w:pPr>
+      <w:r>
+        <w:rPr>
+          <w:rFonts w:ascii="Consolas" w:hAnsi="Consolas"/>
+          <w:color w:val="3B3B3B"/>
+          <w:sz w:val="18"/>
+          <w:szCs w:val="21"/>
+        </w:rPr>
+        <w:t xml:space="preserve">        </w:t>
+      </w:r>
+      <w:r>
+        <w:rPr>
+          <w:rFonts w:ascii="Consolas" w:hAnsi="Consolas"/>
+          <w:color w:val="008000"/>
+          <w:sz w:val="18"/>
+          <w:szCs w:val="21"/>
+        </w:rPr>
+        <w:t>// Метод сложения двух векторов</w:t>
+      </w:r>
+    </w:p>
+    <w:p>
+      <w:pPr>
+        <w:shd w:val="clear" w:color="auto" w:fill="FFFFFF"/>
+        <w:rPr>
+          <w:rFonts w:ascii="Consolas" w:hAnsi="Consolas"/>
+          <w:color w:val="3B3B3B"/>
+          <w:sz w:val="18"/>
+          <w:szCs w:val="21"/>
+          <w:lang w:val="en-US"/>
+        </w:rPr>
+      </w:pPr>
+      <w:r>
+        <w:rPr>
+          <w:rFonts w:ascii="Consolas" w:hAnsi="Consolas"/>
+          <w:color w:val="3B3B3B"/>
+          <w:sz w:val="18"/>
+          <w:szCs w:val="21"/>
+        </w:rPr>
+        <w:t xml:space="preserve">        </w:t>
+      </w:r>
+      <w:r>
+        <w:rPr>
+          <w:rFonts w:ascii="Consolas" w:hAnsi="Consolas"/>
+          <w:color w:val="0000FF"/>
+          <w:sz w:val="18"/>
+          <w:szCs w:val="21"/>
+          <w:lang w:val="en-US"/>
+        </w:rPr>
+        <w:t>public</w:t>
+      </w:r>
+      <w:r>
+        <w:rPr>
+          <w:rFonts w:ascii="Consolas" w:hAnsi="Consolas"/>
+          <w:color w:val="3B3B3B"/>
+          <w:sz w:val="18"/>
+          <w:szCs w:val="21"/>
+          <w:lang w:val="en-US"/>
+        </w:rPr>
+        <w:t xml:space="preserve"> </w:t>
+      </w:r>
+      <w:r>
+        <w:rPr>
+          <w:rFonts w:ascii="Consolas" w:hAnsi="Consolas"/>
+          <w:color w:val="0000FF"/>
+          <w:sz w:val="18"/>
+          <w:szCs w:val="21"/>
+          <w:lang w:val="en-US"/>
+        </w:rPr>
+        <w:t>static</w:t>
+      </w:r>
+      <w:r>
+        <w:rPr>
+          <w:rFonts w:ascii="Consolas" w:hAnsi="Consolas"/>
+          <w:color w:val="3B3B3B"/>
+          <w:sz w:val="18"/>
+          <w:szCs w:val="21"/>
+          <w:lang w:val="en-US"/>
+        </w:rPr>
+        <w:t xml:space="preserve"> </w:t>
+      </w:r>
+      <w:r>
+        <w:rPr>
+          <w:rFonts w:ascii="Consolas" w:hAnsi="Consolas"/>
+          <w:color w:val="267F99"/>
+          <w:sz w:val="18"/>
+          <w:szCs w:val="21"/>
+          <w:lang w:val="en-US"/>
+        </w:rPr>
+        <w:t>Vector</w:t>
+      </w:r>
+      <w:r>
+        <w:rPr>
+          <w:rFonts w:ascii="Consolas" w:hAnsi="Consolas"/>
+          <w:color w:val="3B3B3B"/>
+          <w:sz w:val="18"/>
+          <w:szCs w:val="21"/>
+          <w:lang w:val="en-US"/>
+        </w:rPr>
+        <w:t xml:space="preserve"> </w:t>
+      </w:r>
+      <w:proofErr w:type="gramStart"/>
+      <w:r>
+        <w:rPr>
+          <w:rFonts w:ascii="Consolas" w:hAnsi="Consolas"/>
+          <w:color w:val="795E26"/>
+          <w:sz w:val="18"/>
+          <w:szCs w:val="21"/>
+          <w:lang w:val="en-US"/>
+        </w:rPr>
+        <w:t>Add</w:t>
+      </w:r>
+      <w:r>
+        <w:rPr>
+          <w:rFonts w:ascii="Consolas" w:hAnsi="Consolas"/>
+          <w:color w:val="3B3B3B"/>
+          <w:sz w:val="18"/>
+          <w:szCs w:val="21"/>
+          <w:lang w:val="en-US"/>
+        </w:rPr>
+        <w:t>(</w:t>
+      </w:r>
+      <w:proofErr w:type="gramEnd"/>
+      <w:r>
+        <w:rPr>
+          <w:rFonts w:ascii="Consolas" w:hAnsi="Consolas"/>
+          <w:color w:val="267F99"/>
+          <w:sz w:val="18"/>
+          <w:szCs w:val="21"/>
+          <w:lang w:val="en-US"/>
+        </w:rPr>
+        <w:t>Vector</w:t>
+      </w:r>
+      <w:r>
+        <w:rPr>
+          <w:rFonts w:ascii="Consolas" w:hAnsi="Consolas"/>
+          <w:color w:val="3B3B3B"/>
+          <w:sz w:val="18"/>
+          <w:szCs w:val="21"/>
+          <w:lang w:val="en-US"/>
+        </w:rPr>
+        <w:t xml:space="preserve"> </w:t>
+      </w:r>
+      <w:r>
+        <w:rPr>
+          <w:rFonts w:ascii="Consolas" w:hAnsi="Consolas"/>
+          <w:color w:val="001080"/>
+          <w:sz w:val="18"/>
+          <w:szCs w:val="21"/>
+          <w:lang w:val="en-US"/>
+        </w:rPr>
+        <w:t>v1</w:t>
+      </w:r>
+      <w:r>
+        <w:rPr>
+          <w:rFonts w:ascii="Consolas" w:hAnsi="Consolas"/>
+          <w:color w:val="3B3B3B"/>
+          <w:sz w:val="18"/>
+          <w:szCs w:val="21"/>
+          <w:lang w:val="en-US"/>
+        </w:rPr>
+        <w:t xml:space="preserve">, </w:t>
+      </w:r>
+      <w:r>
+        <w:rPr>
+          <w:rFonts w:ascii="Consolas" w:hAnsi="Consolas"/>
+          <w:color w:val="267F99"/>
+          <w:sz w:val="18"/>
+          <w:szCs w:val="21"/>
+          <w:lang w:val="en-US"/>
+        </w:rPr>
+        <w:t>Vector</w:t>
+      </w:r>
+      <w:r>
+        <w:rPr>
+          <w:rFonts w:ascii="Consolas" w:hAnsi="Consolas"/>
+          <w:color w:val="3B3B3B"/>
+          <w:sz w:val="18"/>
+          <w:szCs w:val="21"/>
+          <w:lang w:val="en-US"/>
+        </w:rPr>
+        <w:t xml:space="preserve"> </w:t>
+      </w:r>
+      <w:r>
+        <w:rPr>
+          <w:rFonts w:ascii="Consolas" w:hAnsi="Consolas"/>
+          <w:color w:val="001080"/>
+          <w:sz w:val="18"/>
+          <w:szCs w:val="21"/>
+          <w:lang w:val="en-US"/>
+        </w:rPr>
+        <w:t>v2</w:t>
+      </w:r>
+      <w:r>
+        <w:rPr>
+          <w:rFonts w:ascii="Consolas" w:hAnsi="Consolas"/>
+          <w:color w:val="3B3B3B"/>
+          <w:sz w:val="18"/>
+          <w:szCs w:val="21"/>
+          <w:lang w:val="en-US"/>
+        </w:rPr>
+        <w:t>)</w:t>
+      </w:r>
+    </w:p>
+    <w:p>
+      <w:pPr>
+        <w:shd w:val="clear" w:color="auto" w:fill="FFFFFF"/>
+        <w:rPr>
+          <w:rFonts w:ascii="Consolas" w:hAnsi="Consolas"/>
+          <w:color w:val="3B3B3B"/>
+          <w:sz w:val="18"/>
+          <w:szCs w:val="21"/>
+        </w:rPr>
+      </w:pPr>
+      <w:r>
+        <w:rPr>
+          <w:rFonts w:ascii="Consolas" w:hAnsi="Consolas"/>
+          <w:color w:val="3B3B3B"/>
+          <w:sz w:val="18"/>
+          <w:szCs w:val="21"/>
+          <w:lang w:val="en-US"/>
+        </w:rPr>
+        <w:t xml:space="preserve">        </w:t>
+      </w:r>
+      <w:r>
+        <w:rPr>
+          <w:rFonts w:ascii="Consolas" w:hAnsi="Consolas"/>
+          <w:color w:val="3B3B3B"/>
+          <w:sz w:val="18"/>
+          <w:szCs w:val="21"/>
+        </w:rPr>
+        <w:t>{</w:t>
+      </w:r>
+    </w:p>
+    <w:p>
+      <w:pPr>
+        <w:shd w:val="clear" w:color="auto" w:fill="FFFFFF"/>
+        <w:rPr>
+          <w:rFonts w:ascii="Consolas" w:hAnsi="Consolas"/>
+          <w:color w:val="3B3B3B"/>
+          <w:sz w:val="18"/>
+          <w:szCs w:val="21"/>
+        </w:rPr>
+      </w:pPr>
+      <w:r>
+        <w:rPr>
+          <w:rFonts w:ascii="Consolas" w:hAnsi="Consolas"/>
+          <w:color w:val="3B3B3B"/>
+          <w:sz w:val="18"/>
+          <w:szCs w:val="21"/>
+        </w:rPr>
+        <w:t xml:space="preserve">            </w:t>
+      </w:r>
+      <w:r>
+        <w:rPr>
+          <w:rFonts w:ascii="Consolas" w:hAnsi="Consolas"/>
+          <w:color w:val="008000"/>
+          <w:sz w:val="18"/>
+          <w:szCs w:val="21"/>
+        </w:rPr>
+        <w:t>// Ваш код здесь</w:t>
+      </w:r>
+    </w:p>
+    <w:p>
+      <w:pPr>
+        <w:shd w:val="clear" w:color="auto" w:fill="FFFFFF"/>
+        <w:rPr>
+          <w:rFonts w:ascii="Consolas" w:hAnsi="Consolas"/>
+          <w:color w:val="3B3B3B"/>
+          <w:sz w:val="18"/>
+          <w:szCs w:val="21"/>
+        </w:rPr>
+      </w:pPr>
+      <w:r>
+        <w:rPr>
+          <w:rFonts w:ascii="Consolas" w:hAnsi="Consolas"/>
+          <w:color w:val="3B3B3B"/>
+          <w:sz w:val="18"/>
+          <w:szCs w:val="21"/>
+        </w:rPr>
+        <w:t>        }</w:t>
+      </w:r>
+    </w:p>
+    <w:p>
+      <w:pPr>
+        <w:shd w:val="clear" w:color="auto" w:fill="FFFFFF"/>
+        <w:rPr>
+          <w:rFonts w:ascii="Consolas" w:hAnsi="Consolas"/>
+          <w:color w:val="3B3B3B"/>
+          <w:sz w:val="18"/>
+          <w:szCs w:val="21"/>
+        </w:rPr>
+      </w:pPr>
+      <w:r>
+        <w:rPr>
+          <w:rFonts w:ascii="Consolas" w:hAnsi="Consolas"/>
+          <w:color w:val="3B3B3B"/>
+          <w:sz w:val="18"/>
+          <w:szCs w:val="21"/>
+        </w:rPr>
+        <w:t>    }</w:t>
+      </w:r>
+    </w:p>
+    <w:p>
+      <w:pPr>
+        <w:shd w:val="clear" w:color="auto" w:fill="FFFFFF"/>
+        <w:rPr>
+          <w:rFonts w:ascii="Consolas" w:hAnsi="Consolas"/>
+          <w:color w:val="3B3B3B"/>
+          <w:sz w:val="18"/>
+          <w:szCs w:val="21"/>
+        </w:rPr>
+      </w:pPr>
+      <w:r>
+        <w:rPr>
+          <w:rFonts w:ascii="Consolas" w:hAnsi="Consolas"/>
+          <w:color w:val="3B3B3B"/>
+          <w:sz w:val="18"/>
+          <w:szCs w:val="21"/>
+        </w:rPr>
+        <w:t>}</w:t>
+      </w:r>
+    </w:p>
+    <w:p>
+      <w:pPr>
+        <w:rPr>
+          <w:bCs/>
+          <w:sz w:val="22"/>
+          <w:szCs w:val="22"/>
+        </w:rPr>
+      </w:pPr>
+    </w:p>
+    <w:p>
+      <w:pPr>
+        <w:rPr>
+          <w:bCs/>
+          <w:sz w:val="22"/>
+          <w:szCs w:val="22"/>
+        </w:rPr>
+      </w:pPr>
+      <w:r>
+        <w:rPr>
+          <w:b/>
+          <w:bCs/>
+          <w:sz w:val="22"/>
+          <w:szCs w:val="22"/>
+        </w:rPr>
+        <w:t>Частые ошибки и решения</w:t>
+      </w:r>
+    </w:p>
+    <w:tbl>
+      <w:tblPr>
+        <w:tblW w:w="0" w:type="auto"/>
+        <w:tblBorders>
+          <w:top w:val="single" w:sz="4" w:space="0" w:color="auto"/>
+          <w:left w:val="single" w:sz="4" w:space="0" w:color="auto"/>
+          <w:bottom w:val="single" w:sz="4" w:space="0" w:color="auto"/>
+          <w:right w:val="single" w:sz="4" w:space="0" w:color="auto"/>
+          <w:insideH w:val="single" w:sz="4" w:space="0" w:color="auto"/>
+          <w:insideV w:val="single" w:sz="4" w:space="0" w:color="auto"/>
+        </w:tblBorders>
+        <w:tblCellMar>
+          <w:top w:w="15" w:type="dxa"/>
+          <w:left w:w="15" w:type="dxa"/>
+          <w:bottom w:w="15" w:type="dxa"/>
+          <w:right w:w="15" w:type="dxa"/>
+        </w:tblCellMar>
+        <w:tblLook w:val="04A0" w:firstRow="1" w:lastRow="0" w:firstColumn="1" w:lastColumn="0" w:noHBand="0" w:noVBand="1"/>
+      </w:tblPr>
+      <w:tblGrid>
+        <w:gridCol w:w="2857"/>
+        <w:gridCol w:w="3257"/>
+      </w:tblGrid>
+      <w:tr>
+        <w:trPr>
+          <w:tblHeader/>
+        </w:trPr>
+        <w:tc>
+          <w:tcPr>
+            <w:tcW w:w="0" w:type="auto"/>
+            <w:tcMar>
+              <w:top w:w="150" w:type="dxa"/>
+              <w:left w:w="0" w:type="dxa"/>
+              <w:bottom w:w="150" w:type="dxa"/>
+              <w:right w:w="150" w:type="dxa"/>
+            </w:tcMar>
+            <w:vAlign w:val="center"/>
+            <w:hideMark/>
+          </w:tcPr>
+          <w:p>
+            <w:pPr>
+              <w:rPr>
+                <w:b/>
+                <w:bCs/>
+                <w:sz w:val="22"/>
+                <w:szCs w:val="22"/>
+              </w:rPr>
+            </w:pPr>
+            <w:r>
+              <w:rPr>
+                <w:b/>
+                <w:bCs/>
+                <w:sz w:val="22"/>
+                <w:szCs w:val="22"/>
+              </w:rPr>
+              <w:t>Проблема</w:t>
+            </w:r>
+          </w:p>
+        </w:tc>
+        <w:tc>
+          <w:tcPr>
+            <w:tcW w:w="0" w:type="auto"/>
+            <w:tcMar>
+              <w:top w:w="150" w:type="dxa"/>
+              <w:left w:w="150" w:type="dxa"/>
+              <w:bottom w:w="150" w:type="dxa"/>
+              <w:right w:w="150" w:type="dxa"/>
+            </w:tcMar>
+            <w:vAlign w:val="center"/>
+            <w:hideMark/>
+          </w:tcPr>
+          <w:p>
+            <w:pPr>
+              <w:rPr>
+                <w:b/>
+                <w:bCs/>
+                <w:sz w:val="22"/>
+                <w:szCs w:val="22"/>
+              </w:rPr>
+            </w:pPr>
+            <w:r>
+              <w:rPr>
+                <w:b/>
+                <w:bCs/>
+                <w:sz w:val="22"/>
+                <w:szCs w:val="22"/>
+              </w:rPr>
+              <w:t>Решение</w:t>
+            </w:r>
+          </w:p>
+        </w:tc>
+      </w:tr>
+      <w:tr>
+        <w:tc>
+          <w:tcPr>
+            <w:tcW w:w="0" w:type="auto"/>
+            <w:tcMar>
+              <w:top w:w="150" w:type="dxa"/>
+              <w:left w:w="0" w:type="dxa"/>
+              <w:bottom w:w="150" w:type="dxa"/>
+              <w:right w:w="150" w:type="dxa"/>
+            </w:tcMar>
+            <w:vAlign w:val="center"/>
+            <w:hideMark/>
+          </w:tcPr>
+          <w:p>
+            <w:pPr>
+              <w:rPr>
+                <w:bCs/>
+                <w:sz w:val="22"/>
+                <w:szCs w:val="22"/>
+              </w:rPr>
+            </w:pPr>
+            <w:r>
+              <w:rPr>
+                <w:bCs/>
+                <w:sz w:val="22"/>
+                <w:szCs w:val="22"/>
+              </w:rPr>
+              <w:t>Ошибка: "Имя '</w:t>
+            </w:r>
+            <w:proofErr w:type="spellStart"/>
+            <w:r>
+              <w:rPr>
+                <w:bCs/>
+                <w:sz w:val="22"/>
+                <w:szCs w:val="22"/>
+              </w:rPr>
+              <w:t>Vector</w:t>
+            </w:r>
+            <w:proofErr w:type="spellEnd"/>
+            <w:r>
+              <w:rPr>
+                <w:bCs/>
+                <w:sz w:val="22"/>
+                <w:szCs w:val="22"/>
+              </w:rPr>
+              <w:t>' не существует в текущем контексте"</w:t>
+            </w:r>
+          </w:p>
+        </w:tc>
+        <w:tc>
+          <w:tcPr>
+            <w:tcW w:w="0" w:type="auto"/>
+            <w:tcMar>
+              <w:top w:w="150" w:type="dxa"/>
+              <w:left w:w="150" w:type="dxa"/>
+              <w:bottom w:w="150" w:type="dxa"/>
+              <w:right w:w="150" w:type="dxa"/>
+            </w:tcMar>
+            <w:vAlign w:val="center"/>
+            <w:hideMark/>
+          </w:tcPr>
+          <w:p>
+            <w:pPr>
+              <w:rPr>
+                <w:bCs/>
+                <w:sz w:val="22"/>
+                <w:szCs w:val="22"/>
+              </w:rPr>
+            </w:pPr>
+            <w:r>
+              <w:rPr>
+                <w:bCs/>
+                <w:sz w:val="22"/>
+                <w:szCs w:val="22"/>
+              </w:rPr>
+              <w:t>Убедитесь, что подключено пространство имён </w:t>
+            </w:r>
+            <w:proofErr w:type="spellStart"/>
+            <w:r>
+              <w:rPr>
+                <w:bCs/>
+                <w:sz w:val="22"/>
+                <w:szCs w:val="22"/>
+              </w:rPr>
+              <w:t>using</w:t>
+            </w:r>
+            <w:proofErr w:type="spellEnd"/>
+            <w:r>
+              <w:rPr>
+                <w:bCs/>
+                <w:sz w:val="22"/>
+                <w:szCs w:val="22"/>
+              </w:rPr>
+              <w:t xml:space="preserve"> </w:t>
+            </w:r>
+            <w:proofErr w:type="spellStart"/>
+            <w:r>
+              <w:rPr>
+                <w:bCs/>
+                <w:sz w:val="22"/>
+                <w:szCs w:val="22"/>
+              </w:rPr>
+              <w:t>Geometry</w:t>
+            </w:r>
+            <w:proofErr w:type="spellEnd"/>
+            <w:r>
+              <w:rPr>
+                <w:bCs/>
+                <w:sz w:val="22"/>
+                <w:szCs w:val="22"/>
+              </w:rPr>
+              <w:t>;</w:t>
+            </w:r>
+          </w:p>
+        </w:tc>
+      </w:tr>
+      <w:tr>
+        <w:tc>
+          <w:tcPr>
+            <w:tcW w:w="0" w:type="auto"/>
+            <w:tcMar>
+              <w:top w:w="150" w:type="dxa"/>
+              <w:left w:w="0" w:type="dxa"/>
+              <w:bottom w:w="150" w:type="dxa"/>
+              <w:right w:w="150" w:type="dxa"/>
+            </w:tcMar>
+            <w:vAlign w:val="center"/>
+            <w:hideMark/>
+          </w:tcPr>
+          <w:p>
+            <w:pPr>
+              <w:rPr>
+                <w:bCs/>
+                <w:sz w:val="22"/>
+                <w:szCs w:val="22"/>
+              </w:rPr>
+            </w:pPr>
+            <w:r>
+              <w:rPr>
+                <w:bCs/>
+                <w:sz w:val="22"/>
+                <w:szCs w:val="22"/>
+              </w:rPr>
+              <w:t>Ошибка: "</w:t>
+            </w:r>
+            <w:proofErr w:type="spellStart"/>
+            <w:r>
+              <w:rPr>
+                <w:bCs/>
+                <w:sz w:val="22"/>
+                <w:szCs w:val="22"/>
+              </w:rPr>
+              <w:t>Math.Sqrt</w:t>
+            </w:r>
+            <w:proofErr w:type="spellEnd"/>
+            <w:r>
+              <w:rPr>
+                <w:bCs/>
+                <w:sz w:val="22"/>
+                <w:szCs w:val="22"/>
+              </w:rPr>
+              <w:t xml:space="preserve"> не найден"</w:t>
+            </w:r>
+          </w:p>
+        </w:tc>
+        <w:tc>
+          <w:tcPr>
+            <w:tcW w:w="0" w:type="auto"/>
+            <w:tcMar>
+              <w:top w:w="150" w:type="dxa"/>
+              <w:left w:w="150" w:type="dxa"/>
+              <w:bottom w:w="150" w:type="dxa"/>
+              <w:right w:w="150" w:type="dxa"/>
+            </w:tcMar>
+            <w:vAlign w:val="center"/>
+            <w:hideMark/>
+          </w:tcPr>
+          <w:p>
+            <w:pPr>
+              <w:rPr>
+                <w:bCs/>
+                <w:sz w:val="22"/>
+                <w:szCs w:val="22"/>
+              </w:rPr>
+            </w:pPr>
+            <w:r>
+              <w:rPr>
+                <w:bCs/>
+                <w:sz w:val="22"/>
+                <w:szCs w:val="22"/>
+              </w:rPr>
+              <w:t>Добавьте </w:t>
+            </w:r>
+            <w:proofErr w:type="spellStart"/>
+            <w:r>
+              <w:rPr>
+                <w:bCs/>
+                <w:sz w:val="22"/>
+                <w:szCs w:val="22"/>
+              </w:rPr>
+              <w:t>using</w:t>
+            </w:r>
+            <w:proofErr w:type="spellEnd"/>
+            <w:r>
+              <w:rPr>
+                <w:bCs/>
+                <w:sz w:val="22"/>
+                <w:szCs w:val="22"/>
+              </w:rPr>
+              <w:t xml:space="preserve"> </w:t>
+            </w:r>
+            <w:proofErr w:type="spellStart"/>
+            <w:r>
+              <w:rPr>
+                <w:bCs/>
+                <w:sz w:val="22"/>
+                <w:szCs w:val="22"/>
+              </w:rPr>
+              <w:t>System</w:t>
+            </w:r>
+            <w:proofErr w:type="spellEnd"/>
+            <w:r>
+              <w:rPr>
+                <w:bCs/>
+                <w:sz w:val="22"/>
+                <w:szCs w:val="22"/>
+              </w:rPr>
+              <w:t>; в начало файла</w:t>
+            </w:r>
+          </w:p>
+        </w:tc>
+      </w:tr>
+      <w:tr>
+        <w:tc>
+          <w:tcPr>
+            <w:tcW w:w="0" w:type="auto"/>
+            <w:tcMar>
+              <w:top w:w="150" w:type="dxa"/>
+              <w:left w:w="0" w:type="dxa"/>
+              <w:bottom w:w="150" w:type="dxa"/>
+              <w:right w:w="150" w:type="dxa"/>
+            </w:tcMar>
+            <w:vAlign w:val="center"/>
+            <w:hideMark/>
+          </w:tcPr>
+          <w:p>
+            <w:pPr>
+              <w:rPr>
+                <w:bCs/>
+                <w:sz w:val="22"/>
+                <w:szCs w:val="22"/>
+              </w:rPr>
+            </w:pPr>
+            <w:r>
+              <w:rPr>
+                <w:bCs/>
+                <w:sz w:val="22"/>
+                <w:szCs w:val="22"/>
+              </w:rPr>
+              <w:t>Неверные расчёты длины вектора</w:t>
+            </w:r>
+          </w:p>
+        </w:tc>
+        <w:tc>
+          <w:tcPr>
+            <w:tcW w:w="0" w:type="auto"/>
+            <w:tcMar>
+              <w:top w:w="150" w:type="dxa"/>
+              <w:left w:w="150" w:type="dxa"/>
+              <w:bottom w:w="150" w:type="dxa"/>
+              <w:right w:w="150" w:type="dxa"/>
+            </w:tcMar>
+            <w:vAlign w:val="center"/>
+            <w:hideMark/>
+          </w:tcPr>
+          <w:p>
+            <w:pPr>
+              <w:rPr>
+                <w:bCs/>
+                <w:sz w:val="22"/>
+                <w:szCs w:val="22"/>
+              </w:rPr>
+            </w:pPr>
+            <w:r>
+              <w:rPr>
+                <w:bCs/>
+                <w:sz w:val="22"/>
+                <w:szCs w:val="22"/>
+              </w:rPr>
+              <w:t>Проверьте, что используется</w:t>
+            </w:r>
+          </w:p>
+          <w:p>
+            <w:pPr>
+              <w:rPr>
+                <w:bCs/>
+                <w:sz w:val="22"/>
+                <w:szCs w:val="22"/>
+              </w:rPr>
+            </w:pPr>
+            <w:r>
+              <w:rPr>
+                <w:bCs/>
+                <w:sz w:val="22"/>
+                <w:szCs w:val="22"/>
+              </w:rPr>
+              <w:t>X * X + Y * Y, а не X + Y</w:t>
+            </w:r>
+          </w:p>
+        </w:tc>
+      </w:tr>
+      <w:tr>
+        <w:tc>
+          <w:tcPr>
+            <w:tcW w:w="0" w:type="auto"/>
+            <w:tcMar>
+              <w:top w:w="150" w:type="dxa"/>
+              <w:left w:w="0" w:type="dxa"/>
+              <w:bottom w:w="150" w:type="dxa"/>
+              <w:right w:w="150" w:type="dxa"/>
+            </w:tcMar>
+            <w:vAlign w:val="center"/>
+            <w:hideMark/>
+          </w:tcPr>
+          <w:p>
+            <w:pPr>
+              <w:rPr>
+                <w:bCs/>
+                <w:sz w:val="22"/>
+                <w:szCs w:val="22"/>
+              </w:rPr>
+            </w:pPr>
+            <w:r>
+              <w:rPr>
+                <w:bCs/>
+                <w:sz w:val="22"/>
+                <w:szCs w:val="22"/>
+              </w:rPr>
+              <w:t>Не компилируется метод </w:t>
+            </w:r>
+            <w:proofErr w:type="spellStart"/>
+            <w:r>
+              <w:rPr>
+                <w:bCs/>
+                <w:sz w:val="22"/>
+                <w:szCs w:val="22"/>
+              </w:rPr>
+              <w:t>Add</w:t>
+            </w:r>
+            <w:proofErr w:type="spellEnd"/>
+          </w:p>
+        </w:tc>
+        <w:tc>
+          <w:tcPr>
+            <w:tcW w:w="0" w:type="auto"/>
+            <w:tcMar>
+              <w:top w:w="150" w:type="dxa"/>
+              <w:left w:w="150" w:type="dxa"/>
+              <w:bottom w:w="150" w:type="dxa"/>
+              <w:right w:w="150" w:type="dxa"/>
+            </w:tcMar>
+            <w:vAlign w:val="center"/>
+            <w:hideMark/>
+          </w:tcPr>
+          <w:p>
+            <w:pPr>
+              <w:rPr>
+                <w:bCs/>
+                <w:sz w:val="22"/>
+                <w:szCs w:val="22"/>
+              </w:rPr>
+            </w:pPr>
+            <w:r>
+              <w:rPr>
+                <w:bCs/>
+                <w:sz w:val="22"/>
+                <w:szCs w:val="22"/>
+              </w:rPr>
+              <w:t>Убедитесь, что возвращается </w:t>
+            </w:r>
+            <w:proofErr w:type="spellStart"/>
+            <w:r>
+              <w:rPr>
+                <w:bCs/>
+                <w:sz w:val="22"/>
+                <w:szCs w:val="22"/>
+              </w:rPr>
+              <w:t>new</w:t>
+            </w:r>
+            <w:proofErr w:type="spellEnd"/>
+            <w:r>
+              <w:rPr>
+                <w:bCs/>
+                <w:sz w:val="22"/>
+                <w:szCs w:val="22"/>
+              </w:rPr>
+              <w:t xml:space="preserve"> </w:t>
+            </w:r>
+            <w:proofErr w:type="spellStart"/>
+            <w:r>
+              <w:rPr>
+                <w:bCs/>
+                <w:sz w:val="22"/>
+                <w:szCs w:val="22"/>
+              </w:rPr>
+              <w:t>Vector</w:t>
+            </w:r>
+            <w:proofErr w:type="spellEnd"/>
+            <w:r>
+              <w:rPr>
+                <w:bCs/>
+                <w:sz w:val="22"/>
+                <w:szCs w:val="22"/>
+              </w:rPr>
+              <w:t>, а не </w:t>
+            </w:r>
+            <w:proofErr w:type="spellStart"/>
+            <w:r>
+              <w:rPr>
+                <w:bCs/>
+                <w:sz w:val="22"/>
+                <w:szCs w:val="22"/>
+              </w:rPr>
+              <w:t>null</w:t>
+            </w:r>
+            <w:proofErr w:type="spellEnd"/>
+          </w:p>
+        </w:tc>
+      </w:tr>
+    </w:tbl>
+    <w:p>
+      <w:pPr>
+        <w:rPr>
+          <w:bCs/>
+          <w:sz w:val="22"/>
+          <w:szCs w:val="22"/>
+        </w:rPr>
+      </w:pPr>
+    </w:p>
+    <w:p>
+      <w:pPr>
+        <w:rPr>
+          <w:b/>
+          <w:bCs/>
+          <w:sz w:val="22"/>
+          <w:szCs w:val="22"/>
+        </w:rPr>
+      </w:pPr>
+      <w:r>
+        <w:rPr>
+          <w:b/>
+          <w:bCs/>
+          <w:sz w:val="22"/>
+          <w:szCs w:val="22"/>
+        </w:rPr>
         <w:br w:type="page"/>
       </w:r>
-    </w:p>
-    <w:p>
-      <w:pPr>
-        <w:rPr>
-          <w:b/>
-          <w:bCs/>
-          <w:sz w:val="22"/>
-          <w:szCs w:val="22"/>
-        </w:rPr>
-      </w:pPr>
     </w:p>
     <w:p>
       <w:pPr>
@@ -11161,7 +14045,7 @@
           <w:szCs w:val="22"/>
         </w:rPr>
       </w:pPr>
-      <w:bookmarkStart w:id="2" w:name="_Toc163812546"/>
+      <w:bookmarkStart w:id="3" w:name="_Toc163812546"/>
       <w:r>
         <w:rPr>
           <w:rFonts w:ascii="Times New Roman" w:hAnsi="Times New Roman"/>
@@ -11170,9 +14054,10 @@
           <w:sz w:val="22"/>
           <w:szCs w:val="22"/>
         </w:rPr>
+        <w:lastRenderedPageBreak/>
         <w:t>Содержание пояснительной записки</w:t>
       </w:r>
-      <w:bookmarkEnd w:id="2"/>
+      <w:bookmarkEnd w:id="3"/>
     </w:p>
     <w:p>
       <w:pPr>
@@ -11378,7 +14263,7 @@
         </w:rPr>
         <w:br w:type="page"/>
       </w:r>
-      <w:bookmarkStart w:id="3" w:name="_Toc163812547"/>
+      <w:bookmarkStart w:id="4" w:name="_Toc163812547"/>
       <w:r>
         <w:rPr>
           <w:rFonts w:ascii="Times New Roman" w:hAnsi="Times New Roman"/>
@@ -11390,7 +14275,7 @@
         <w:lastRenderedPageBreak/>
         <w:t>Используемое программное обеспечение</w:t>
       </w:r>
-      <w:bookmarkEnd w:id="3"/>
+      <w:bookmarkEnd w:id="4"/>
     </w:p>
     <w:p>
       <w:pPr>
@@ -11656,7 +14541,7 @@
         </w:rPr>
         <w:br w:type="page"/>
       </w:r>
-      <w:bookmarkStart w:id="4" w:name="_Toc163812548"/>
+      <w:bookmarkStart w:id="5" w:name="_Toc163812548"/>
       <w:r>
         <w:rPr>
           <w:rFonts w:ascii="Times New Roman" w:hAnsi="Times New Roman"/>
@@ -11668,7 +14553,7 @@
         <w:lastRenderedPageBreak/>
         <w:t>Список литературы</w:t>
       </w:r>
-      <w:bookmarkEnd w:id="4"/>
+      <w:bookmarkEnd w:id="5"/>
     </w:p>
     <w:p>
       <w:pPr>
@@ -12289,7 +15174,7 @@
       <w:rPr>
         <w:noProof/>
       </w:rPr>
-      <w:t>17</w:t>
+      <w:t>16</w:t>
     </w:r>
     <w:r>
       <w:fldChar w:fldCharType="end"/>
@@ -12643,6 +15528,232 @@
     </w:lvl>
   </w:abstractNum>
   <w:abstractNum w:abstractNumId="3" w15:restartNumberingAfterBreak="0">
+    <w:nsid w:val="03A6248B"/>
+    <w:multiLevelType w:val="multilevel"/>
+    <w:tmpl w:val="4D1818AC"/>
+    <w:lvl w:ilvl="0">
+      <w:start w:val="1"/>
+      <w:numFmt w:val="decimal"/>
+      <w:lvlText w:val="%1."/>
+      <w:lvlJc w:val="left"/>
+      <w:pPr>
+        <w:tabs>
+          <w:tab w:val="num" w:pos="720"/>
+        </w:tabs>
+        <w:ind w:left="720" w:hanging="360"/>
+      </w:pPr>
+    </w:lvl>
+    <w:lvl w:ilvl="1" w:tentative="1">
+      <w:start w:val="1"/>
+      <w:numFmt w:val="decimal"/>
+      <w:lvlText w:val="%2."/>
+      <w:lvlJc w:val="left"/>
+      <w:pPr>
+        <w:tabs>
+          <w:tab w:val="num" w:pos="1440"/>
+        </w:tabs>
+        <w:ind w:left="1440" w:hanging="360"/>
+      </w:pPr>
+    </w:lvl>
+    <w:lvl w:ilvl="2" w:tentative="1">
+      <w:start w:val="1"/>
+      <w:numFmt w:val="decimal"/>
+      <w:lvlText w:val="%3."/>
+      <w:lvlJc w:val="left"/>
+      <w:pPr>
+        <w:tabs>
+          <w:tab w:val="num" w:pos="2160"/>
+        </w:tabs>
+        <w:ind w:left="2160" w:hanging="360"/>
+      </w:pPr>
+    </w:lvl>
+    <w:lvl w:ilvl="3" w:tentative="1">
+      <w:start w:val="1"/>
+      <w:numFmt w:val="decimal"/>
+      <w:lvlText w:val="%4."/>
+      <w:lvlJc w:val="left"/>
+      <w:pPr>
+        <w:tabs>
+          <w:tab w:val="num" w:pos="2880"/>
+        </w:tabs>
+        <w:ind w:left="2880" w:hanging="360"/>
+      </w:pPr>
+    </w:lvl>
+    <w:lvl w:ilvl="4" w:tentative="1">
+      <w:start w:val="1"/>
+      <w:numFmt w:val="decimal"/>
+      <w:lvlText w:val="%5."/>
+      <w:lvlJc w:val="left"/>
+      <w:pPr>
+        <w:tabs>
+          <w:tab w:val="num" w:pos="3600"/>
+        </w:tabs>
+        <w:ind w:left="3600" w:hanging="360"/>
+      </w:pPr>
+    </w:lvl>
+    <w:lvl w:ilvl="5" w:tentative="1">
+      <w:start w:val="1"/>
+      <w:numFmt w:val="decimal"/>
+      <w:lvlText w:val="%6."/>
+      <w:lvlJc w:val="left"/>
+      <w:pPr>
+        <w:tabs>
+          <w:tab w:val="num" w:pos="4320"/>
+        </w:tabs>
+        <w:ind w:left="4320" w:hanging="360"/>
+      </w:pPr>
+    </w:lvl>
+    <w:lvl w:ilvl="6" w:tentative="1">
+      <w:start w:val="1"/>
+      <w:numFmt w:val="decimal"/>
+      <w:lvlText w:val="%7."/>
+      <w:lvlJc w:val="left"/>
+      <w:pPr>
+        <w:tabs>
+          <w:tab w:val="num" w:pos="5040"/>
+        </w:tabs>
+        <w:ind w:left="5040" w:hanging="360"/>
+      </w:pPr>
+    </w:lvl>
+    <w:lvl w:ilvl="7" w:tentative="1">
+      <w:start w:val="1"/>
+      <w:numFmt w:val="decimal"/>
+      <w:lvlText w:val="%8."/>
+      <w:lvlJc w:val="left"/>
+      <w:pPr>
+        <w:tabs>
+          <w:tab w:val="num" w:pos="5760"/>
+        </w:tabs>
+        <w:ind w:left="5760" w:hanging="360"/>
+      </w:pPr>
+    </w:lvl>
+    <w:lvl w:ilvl="8" w:tentative="1">
+      <w:start w:val="1"/>
+      <w:numFmt w:val="decimal"/>
+      <w:lvlText w:val="%9."/>
+      <w:lvlJc w:val="left"/>
+      <w:pPr>
+        <w:tabs>
+          <w:tab w:val="num" w:pos="6480"/>
+        </w:tabs>
+        <w:ind w:left="6480" w:hanging="360"/>
+      </w:pPr>
+    </w:lvl>
+  </w:abstractNum>
+  <w:abstractNum w:abstractNumId="4" w15:restartNumberingAfterBreak="0">
+    <w:nsid w:val="03B15389"/>
+    <w:multiLevelType w:val="multilevel"/>
+    <w:tmpl w:val="115EB928"/>
+    <w:lvl w:ilvl="0">
+      <w:start w:val="1"/>
+      <w:numFmt w:val="decimal"/>
+      <w:lvlText w:val="%1."/>
+      <w:lvlJc w:val="left"/>
+      <w:pPr>
+        <w:tabs>
+          <w:tab w:val="num" w:pos="720"/>
+        </w:tabs>
+        <w:ind w:left="720" w:hanging="360"/>
+      </w:pPr>
+    </w:lvl>
+    <w:lvl w:ilvl="1" w:tentative="1">
+      <w:start w:val="1"/>
+      <w:numFmt w:val="decimal"/>
+      <w:lvlText w:val="%2."/>
+      <w:lvlJc w:val="left"/>
+      <w:pPr>
+        <w:tabs>
+          <w:tab w:val="num" w:pos="1440"/>
+        </w:tabs>
+        <w:ind w:left="1440" w:hanging="360"/>
+      </w:pPr>
+    </w:lvl>
+    <w:lvl w:ilvl="2" w:tentative="1">
+      <w:start w:val="1"/>
+      <w:numFmt w:val="decimal"/>
+      <w:lvlText w:val="%3."/>
+      <w:lvlJc w:val="left"/>
+      <w:pPr>
+        <w:tabs>
+          <w:tab w:val="num" w:pos="2160"/>
+        </w:tabs>
+        <w:ind w:left="2160" w:hanging="360"/>
+      </w:pPr>
+    </w:lvl>
+    <w:lvl w:ilvl="3" w:tentative="1">
+      <w:start w:val="1"/>
+      <w:numFmt w:val="decimal"/>
+      <w:lvlText w:val="%4."/>
+      <w:lvlJc w:val="left"/>
+      <w:pPr>
+        <w:tabs>
+          <w:tab w:val="num" w:pos="2880"/>
+        </w:tabs>
+        <w:ind w:left="2880" w:hanging="360"/>
+      </w:pPr>
+    </w:lvl>
+    <w:lvl w:ilvl="4" w:tentative="1">
+      <w:start w:val="1"/>
+      <w:numFmt w:val="decimal"/>
+      <w:lvlText w:val="%5."/>
+      <w:lvlJc w:val="left"/>
+      <w:pPr>
+        <w:tabs>
+          <w:tab w:val="num" w:pos="3600"/>
+        </w:tabs>
+        <w:ind w:left="3600" w:hanging="360"/>
+      </w:pPr>
+    </w:lvl>
+    <w:lvl w:ilvl="5" w:tentative="1">
+      <w:start w:val="1"/>
+      <w:numFmt w:val="decimal"/>
+      <w:lvlText w:val="%6."/>
+      <w:lvlJc w:val="left"/>
+      <w:pPr>
+        <w:tabs>
+          <w:tab w:val="num" w:pos="4320"/>
+        </w:tabs>
+        <w:ind w:left="4320" w:hanging="360"/>
+      </w:pPr>
+    </w:lvl>
+    <w:lvl w:ilvl="6" w:tentative="1">
+      <w:start w:val="1"/>
+      <w:numFmt w:val="decimal"/>
+      <w:lvlText w:val="%7."/>
+      <w:lvlJc w:val="left"/>
+      <w:pPr>
+        <w:tabs>
+          <w:tab w:val="num" w:pos="5040"/>
+        </w:tabs>
+        <w:ind w:left="5040" w:hanging="360"/>
+      </w:pPr>
+    </w:lvl>
+    <w:lvl w:ilvl="7" w:tentative="1">
+      <w:start w:val="1"/>
+      <w:numFmt w:val="decimal"/>
+      <w:lvlText w:val="%8."/>
+      <w:lvlJc w:val="left"/>
+      <w:pPr>
+        <w:tabs>
+          <w:tab w:val="num" w:pos="5760"/>
+        </w:tabs>
+        <w:ind w:left="5760" w:hanging="360"/>
+      </w:pPr>
+    </w:lvl>
+    <w:lvl w:ilvl="8" w:tentative="1">
+      <w:start w:val="1"/>
+      <w:numFmt w:val="decimal"/>
+      <w:lvlText w:val="%9."/>
+      <w:lvlJc w:val="left"/>
+      <w:pPr>
+        <w:tabs>
+          <w:tab w:val="num" w:pos="6480"/>
+        </w:tabs>
+        <w:ind w:left="6480" w:hanging="360"/>
+      </w:pPr>
+    </w:lvl>
+  </w:abstractNum>
+  <w:abstractNum w:abstractNumId="5" w15:restartNumberingAfterBreak="0">
     <w:nsid w:val="06895500"/>
     <w:multiLevelType w:val="hybridMultilevel"/>
     <w:tmpl w:val="6F5EFE5C"/>
@@ -12755,7 +15866,7 @@
       </w:pPr>
     </w:lvl>
   </w:abstractNum>
-  <w:abstractNum w:abstractNumId="4" w15:restartNumberingAfterBreak="0">
+  <w:abstractNum w:abstractNumId="6" w15:restartNumberingAfterBreak="0">
     <w:nsid w:val="0A3D7110"/>
     <w:multiLevelType w:val="multilevel"/>
     <w:tmpl w:val="93B8659C"/>
@@ -12904,7 +16015,7 @@
       </w:rPr>
     </w:lvl>
   </w:abstractNum>
-  <w:abstractNum w:abstractNumId="5" w15:restartNumberingAfterBreak="0">
+  <w:abstractNum w:abstractNumId="7" w15:restartNumberingAfterBreak="0">
     <w:nsid w:val="16FA297A"/>
     <w:multiLevelType w:val="multilevel"/>
     <w:tmpl w:val="D800F01C"/>
@@ -13053,7 +16164,7 @@
       </w:rPr>
     </w:lvl>
   </w:abstractNum>
-  <w:abstractNum w:abstractNumId="6" w15:restartNumberingAfterBreak="0">
+  <w:abstractNum w:abstractNumId="8" w15:restartNumberingAfterBreak="0">
     <w:nsid w:val="1B1654BA"/>
     <w:multiLevelType w:val="multilevel"/>
     <w:tmpl w:val="0419001F"/>
@@ -13193,7 +16304,7 @@
       </w:rPr>
     </w:lvl>
   </w:abstractNum>
-  <w:abstractNum w:abstractNumId="7" w15:restartNumberingAfterBreak="0">
+  <w:abstractNum w:abstractNumId="9" w15:restartNumberingAfterBreak="0">
     <w:nsid w:val="1E902315"/>
     <w:multiLevelType w:val="hybridMultilevel"/>
     <w:tmpl w:val="8A905AE0"/>
@@ -13279,7 +16390,7 @@
       </w:pPr>
     </w:lvl>
   </w:abstractNum>
-  <w:abstractNum w:abstractNumId="8" w15:restartNumberingAfterBreak="0">
+  <w:abstractNum w:abstractNumId="10" w15:restartNumberingAfterBreak="0">
     <w:nsid w:val="283F2C58"/>
     <w:multiLevelType w:val="multilevel"/>
     <w:tmpl w:val="C8F88644"/>
@@ -13428,7 +16539,7 @@
       </w:rPr>
     </w:lvl>
   </w:abstractNum>
-  <w:abstractNum w:abstractNumId="9" w15:restartNumberingAfterBreak="0">
+  <w:abstractNum w:abstractNumId="11" w15:restartNumberingAfterBreak="0">
     <w:nsid w:val="2A217B70"/>
     <w:multiLevelType w:val="hybridMultilevel"/>
     <w:tmpl w:val="E598995E"/>
@@ -13541,7 +16652,7 @@
       </w:rPr>
     </w:lvl>
   </w:abstractNum>
-  <w:abstractNum w:abstractNumId="10" w15:restartNumberingAfterBreak="0">
+  <w:abstractNum w:abstractNumId="12" w15:restartNumberingAfterBreak="0">
     <w:nsid w:val="2BF05E2B"/>
     <w:multiLevelType w:val="hybridMultilevel"/>
     <w:tmpl w:val="2B54B3FE"/>
@@ -13630,7 +16741,7 @@
       </w:pPr>
     </w:lvl>
   </w:abstractNum>
-  <w:abstractNum w:abstractNumId="11" w15:restartNumberingAfterBreak="0">
+  <w:abstractNum w:abstractNumId="13" w15:restartNumberingAfterBreak="0">
     <w:nsid w:val="2D5666D5"/>
     <w:multiLevelType w:val="multilevel"/>
     <w:tmpl w:val="9CACFEBE"/>
@@ -13779,7 +16890,7 @@
       </w:rPr>
     </w:lvl>
   </w:abstractNum>
-  <w:abstractNum w:abstractNumId="12" w15:restartNumberingAfterBreak="0">
+  <w:abstractNum w:abstractNumId="14" w15:restartNumberingAfterBreak="0">
     <w:nsid w:val="2F66174C"/>
     <w:multiLevelType w:val="hybridMultilevel"/>
     <w:tmpl w:val="0972A38A"/>
@@ -13868,7 +16979,7 @@
       </w:pPr>
     </w:lvl>
   </w:abstractNum>
-  <w:abstractNum w:abstractNumId="13" w15:restartNumberingAfterBreak="0">
+  <w:abstractNum w:abstractNumId="15" w15:restartNumberingAfterBreak="0">
     <w:nsid w:val="32981D1D"/>
     <w:multiLevelType w:val="hybridMultilevel"/>
     <w:tmpl w:val="10EEB734"/>
@@ -13981,7 +17092,7 @@
       </w:pPr>
     </w:lvl>
   </w:abstractNum>
-  <w:abstractNum w:abstractNumId="14" w15:restartNumberingAfterBreak="0">
+  <w:abstractNum w:abstractNumId="16" w15:restartNumberingAfterBreak="0">
     <w:nsid w:val="33921BD2"/>
     <w:multiLevelType w:val="hybridMultilevel"/>
     <w:tmpl w:val="D634373A"/>
@@ -14067,7 +17178,7 @@
       </w:pPr>
     </w:lvl>
   </w:abstractNum>
-  <w:abstractNum w:abstractNumId="15" w15:restartNumberingAfterBreak="0">
+  <w:abstractNum w:abstractNumId="17" w15:restartNumberingAfterBreak="0">
     <w:nsid w:val="34D87CA1"/>
     <w:multiLevelType w:val="hybridMultilevel"/>
     <w:tmpl w:val="5E0EC716"/>
@@ -14156,7 +17267,7 @@
       </w:pPr>
     </w:lvl>
   </w:abstractNum>
-  <w:abstractNum w:abstractNumId="16" w15:restartNumberingAfterBreak="0">
+  <w:abstractNum w:abstractNumId="18" w15:restartNumberingAfterBreak="0">
     <w:nsid w:val="36133F95"/>
     <w:multiLevelType w:val="hybridMultilevel"/>
     <w:tmpl w:val="448042E6"/>
@@ -14245,7 +17356,7 @@
       </w:pPr>
     </w:lvl>
   </w:abstractNum>
-  <w:abstractNum w:abstractNumId="17" w15:restartNumberingAfterBreak="0">
+  <w:abstractNum w:abstractNumId="19" w15:restartNumberingAfterBreak="0">
     <w:nsid w:val="3F724CA6"/>
     <w:multiLevelType w:val="multilevel"/>
     <w:tmpl w:val="A918A7FC"/>
@@ -14394,7 +17505,7 @@
       </w:rPr>
     </w:lvl>
   </w:abstractNum>
-  <w:abstractNum w:abstractNumId="18" w15:restartNumberingAfterBreak="0">
+  <w:abstractNum w:abstractNumId="20" w15:restartNumberingAfterBreak="0">
     <w:nsid w:val="410F0D26"/>
     <w:multiLevelType w:val="multilevel"/>
     <w:tmpl w:val="0419001F"/>
@@ -14534,7 +17645,7 @@
       </w:rPr>
     </w:lvl>
   </w:abstractNum>
-  <w:abstractNum w:abstractNumId="19" w15:restartNumberingAfterBreak="0">
+  <w:abstractNum w:abstractNumId="21" w15:restartNumberingAfterBreak="0">
     <w:nsid w:val="419E164C"/>
     <w:multiLevelType w:val="hybridMultilevel"/>
     <w:tmpl w:val="4A6C6880"/>
@@ -14623,7 +17734,7 @@
       </w:pPr>
     </w:lvl>
   </w:abstractNum>
-  <w:abstractNum w:abstractNumId="20" w15:restartNumberingAfterBreak="0">
+  <w:abstractNum w:abstractNumId="22" w15:restartNumberingAfterBreak="0">
     <w:nsid w:val="457B49EF"/>
     <w:multiLevelType w:val="multilevel"/>
     <w:tmpl w:val="2CB80FBE"/>
@@ -14772,7 +17883,7 @@
       </w:rPr>
     </w:lvl>
   </w:abstractNum>
-  <w:abstractNum w:abstractNumId="21" w15:restartNumberingAfterBreak="0">
+  <w:abstractNum w:abstractNumId="23" w15:restartNumberingAfterBreak="0">
     <w:nsid w:val="4B0A0E3D"/>
     <w:multiLevelType w:val="multilevel"/>
     <w:tmpl w:val="82822BD4"/>
@@ -14917,7 +18028,7 @@
       </w:rPr>
     </w:lvl>
   </w:abstractNum>
-  <w:abstractNum w:abstractNumId="22" w15:restartNumberingAfterBreak="0">
+  <w:abstractNum w:abstractNumId="24" w15:restartNumberingAfterBreak="0">
     <w:nsid w:val="4C867453"/>
     <w:multiLevelType w:val="hybridMultilevel"/>
     <w:tmpl w:val="AE629056"/>
@@ -15003,7 +18114,7 @@
       </w:pPr>
     </w:lvl>
   </w:abstractNum>
-  <w:abstractNum w:abstractNumId="23" w15:restartNumberingAfterBreak="0">
+  <w:abstractNum w:abstractNumId="25" w15:restartNumberingAfterBreak="0">
     <w:nsid w:val="4E4F00FE"/>
     <w:multiLevelType w:val="hybridMultilevel"/>
     <w:tmpl w:val="D042195C"/>
@@ -15092,7 +18203,7 @@
       </w:pPr>
     </w:lvl>
   </w:abstractNum>
-  <w:abstractNum w:abstractNumId="24" w15:restartNumberingAfterBreak="0">
+  <w:abstractNum w:abstractNumId="26" w15:restartNumberingAfterBreak="0">
     <w:nsid w:val="4F9D0533"/>
     <w:multiLevelType w:val="hybridMultilevel"/>
     <w:tmpl w:val="62DC2BCA"/>
@@ -15181,7 +18292,7 @@
       </w:pPr>
     </w:lvl>
   </w:abstractNum>
-  <w:abstractNum w:abstractNumId="25" w15:restartNumberingAfterBreak="0">
+  <w:abstractNum w:abstractNumId="27" w15:restartNumberingAfterBreak="0">
     <w:nsid w:val="50E9310E"/>
     <w:multiLevelType w:val="multilevel"/>
     <w:tmpl w:val="61F43A8A"/>
@@ -15330,7 +18441,7 @@
       </w:rPr>
     </w:lvl>
   </w:abstractNum>
-  <w:abstractNum w:abstractNumId="26" w15:restartNumberingAfterBreak="0">
+  <w:abstractNum w:abstractNumId="28" w15:restartNumberingAfterBreak="0">
     <w:nsid w:val="51C41250"/>
     <w:multiLevelType w:val="hybridMultilevel"/>
     <w:tmpl w:val="5E0EC716"/>
@@ -15419,7 +18530,7 @@
       </w:pPr>
     </w:lvl>
   </w:abstractNum>
-  <w:abstractNum w:abstractNumId="27" w15:restartNumberingAfterBreak="0">
+  <w:abstractNum w:abstractNumId="29" w15:restartNumberingAfterBreak="0">
     <w:nsid w:val="53EE1BF5"/>
     <w:multiLevelType w:val="hybridMultilevel"/>
     <w:tmpl w:val="60C03A8C"/>
@@ -15508,7 +18619,7 @@
       </w:pPr>
     </w:lvl>
   </w:abstractNum>
-  <w:abstractNum w:abstractNumId="28" w15:restartNumberingAfterBreak="0">
+  <w:abstractNum w:abstractNumId="30" w15:restartNumberingAfterBreak="0">
     <w:nsid w:val="65BF2472"/>
     <w:multiLevelType w:val="hybridMultilevel"/>
     <w:tmpl w:val="E94E1CC0"/>
@@ -15621,7 +18732,7 @@
       </w:pPr>
     </w:lvl>
   </w:abstractNum>
-  <w:abstractNum w:abstractNumId="29" w15:restartNumberingAfterBreak="0">
+  <w:abstractNum w:abstractNumId="31" w15:restartNumberingAfterBreak="0">
     <w:nsid w:val="67EC0C50"/>
     <w:multiLevelType w:val="multilevel"/>
     <w:tmpl w:val="3DAA02D2"/>
@@ -15742,7 +18853,7 @@
       </w:rPr>
     </w:lvl>
   </w:abstractNum>
-  <w:abstractNum w:abstractNumId="30" w15:restartNumberingAfterBreak="0">
+  <w:abstractNum w:abstractNumId="32" w15:restartNumberingAfterBreak="0">
     <w:nsid w:val="6BBB3AA8"/>
     <w:multiLevelType w:val="hybridMultilevel"/>
     <w:tmpl w:val="0B482586"/>
@@ -15855,7 +18966,7 @@
       </w:pPr>
     </w:lvl>
   </w:abstractNum>
-  <w:abstractNum w:abstractNumId="31" w15:restartNumberingAfterBreak="0">
+  <w:abstractNum w:abstractNumId="33" w15:restartNumberingAfterBreak="0">
     <w:nsid w:val="6D2F0128"/>
     <w:multiLevelType w:val="hybridMultilevel"/>
     <w:tmpl w:val="119855F4"/>
@@ -15995,7 +19106,7 @@
       </w:rPr>
     </w:lvl>
   </w:abstractNum>
-  <w:abstractNum w:abstractNumId="32" w15:restartNumberingAfterBreak="0">
+  <w:abstractNum w:abstractNumId="34" w15:restartNumberingAfterBreak="0">
     <w:nsid w:val="6E784287"/>
     <w:multiLevelType w:val="hybridMultilevel"/>
     <w:tmpl w:val="0F3272F2"/>
@@ -16108,7 +19219,7 @@
       </w:pPr>
     </w:lvl>
   </w:abstractNum>
-  <w:abstractNum w:abstractNumId="33" w15:restartNumberingAfterBreak="0">
+  <w:abstractNum w:abstractNumId="35" w15:restartNumberingAfterBreak="0">
     <w:nsid w:val="6EB26574"/>
     <w:multiLevelType w:val="hybridMultilevel"/>
     <w:tmpl w:val="9056A692"/>
@@ -16197,7 +19308,7 @@
       </w:pPr>
     </w:lvl>
   </w:abstractNum>
-  <w:abstractNum w:abstractNumId="34" w15:restartNumberingAfterBreak="0">
+  <w:abstractNum w:abstractNumId="36" w15:restartNumberingAfterBreak="0">
     <w:nsid w:val="720575F0"/>
     <w:multiLevelType w:val="hybridMultilevel"/>
     <w:tmpl w:val="8732F796"/>
@@ -16286,7 +19397,7 @@
       </w:pPr>
     </w:lvl>
   </w:abstractNum>
-  <w:abstractNum w:abstractNumId="35" w15:restartNumberingAfterBreak="0">
+  <w:abstractNum w:abstractNumId="37" w15:restartNumberingAfterBreak="0">
     <w:nsid w:val="74DE31F1"/>
     <w:multiLevelType w:val="multilevel"/>
     <w:tmpl w:val="51081FA2"/>
@@ -16435,7 +19546,7 @@
       </w:rPr>
     </w:lvl>
   </w:abstractNum>
-  <w:abstractNum w:abstractNumId="36" w15:restartNumberingAfterBreak="0">
+  <w:abstractNum w:abstractNumId="38" w15:restartNumberingAfterBreak="0">
     <w:nsid w:val="769163D8"/>
     <w:multiLevelType w:val="hybridMultilevel"/>
     <w:tmpl w:val="207CC17E"/>
@@ -16548,7 +19659,7 @@
       </w:pPr>
     </w:lvl>
   </w:abstractNum>
-  <w:abstractNum w:abstractNumId="37" w15:restartNumberingAfterBreak="0">
+  <w:abstractNum w:abstractNumId="39" w15:restartNumberingAfterBreak="0">
     <w:nsid w:val="7B540F05"/>
     <w:multiLevelType w:val="hybridMultilevel"/>
     <w:tmpl w:val="E598995E"/>
@@ -16661,7 +19772,7 @@
       </w:rPr>
     </w:lvl>
   </w:abstractNum>
-  <w:abstractNum w:abstractNumId="38" w15:restartNumberingAfterBreak="0">
+  <w:abstractNum w:abstractNumId="40" w15:restartNumberingAfterBreak="0">
     <w:nsid w:val="7D3B0E55"/>
     <w:multiLevelType w:val="hybridMultilevel"/>
     <w:tmpl w:val="F06AD808"/>
@@ -16805,70 +19916,70 @@
     <w:abstractNumId w:val="0"/>
   </w:num>
   <w:num w:numId="2">
-    <w:abstractNumId w:val="9"/>
+    <w:abstractNumId w:val="11"/>
   </w:num>
   <w:num w:numId="3">
-    <w:abstractNumId w:val="37"/>
+    <w:abstractNumId w:val="39"/>
   </w:num>
   <w:num w:numId="4">
-    <w:abstractNumId w:val="18"/>
+    <w:abstractNumId w:val="20"/>
   </w:num>
   <w:num w:numId="5">
-    <w:abstractNumId w:val="6"/>
+    <w:abstractNumId w:val="8"/>
   </w:num>
   <w:num w:numId="6">
     <w:abstractNumId w:val="1"/>
   </w:num>
   <w:num w:numId="7">
+    <w:abstractNumId w:val="19"/>
+  </w:num>
+  <w:num w:numId="8">
+    <w:abstractNumId w:val="9"/>
+  </w:num>
+  <w:num w:numId="9">
+    <w:abstractNumId w:val="13"/>
+  </w:num>
+  <w:num w:numId="10">
+    <w:abstractNumId w:val="22"/>
+  </w:num>
+  <w:num w:numId="11">
+    <w:abstractNumId w:val="7"/>
+  </w:num>
+  <w:num w:numId="12">
+    <w:abstractNumId w:val="23"/>
+  </w:num>
+  <w:num w:numId="13">
+    <w:abstractNumId w:val="27"/>
+  </w:num>
+  <w:num w:numId="14">
+    <w:abstractNumId w:val="37"/>
+  </w:num>
+  <w:num w:numId="15">
+    <w:abstractNumId w:val="12"/>
+  </w:num>
+  <w:num w:numId="16">
+    <w:abstractNumId w:val="18"/>
+  </w:num>
+  <w:num w:numId="17">
+    <w:abstractNumId w:val="25"/>
+  </w:num>
+  <w:num w:numId="18">
+    <w:abstractNumId w:val="6"/>
+  </w:num>
+  <w:num w:numId="19">
+    <w:abstractNumId w:val="35"/>
+  </w:num>
+  <w:num w:numId="20">
+    <w:abstractNumId w:val="26"/>
+  </w:num>
+  <w:num w:numId="21">
     <w:abstractNumId w:val="17"/>
   </w:num>
-  <w:num w:numId="8">
-    <w:abstractNumId w:val="7"/>
-  </w:num>
-  <w:num w:numId="9">
-    <w:abstractNumId w:val="11"/>
-  </w:num>
-  <w:num w:numId="10">
-    <w:abstractNumId w:val="20"/>
-  </w:num>
-  <w:num w:numId="11">
-    <w:abstractNumId w:val="5"/>
-  </w:num>
-  <w:num w:numId="12">
-    <w:abstractNumId w:val="21"/>
-  </w:num>
-  <w:num w:numId="13">
-    <w:abstractNumId w:val="25"/>
-  </w:num>
-  <w:num w:numId="14">
-    <w:abstractNumId w:val="35"/>
-  </w:num>
-  <w:num w:numId="15">
+  <w:num w:numId="22">
     <w:abstractNumId w:val="10"/>
   </w:num>
-  <w:num w:numId="16">
-    <w:abstractNumId w:val="16"/>
-  </w:num>
-  <w:num w:numId="17">
-    <w:abstractNumId w:val="23"/>
-  </w:num>
-  <w:num w:numId="18">
-    <w:abstractNumId w:val="4"/>
-  </w:num>
-  <w:num w:numId="19">
-    <w:abstractNumId w:val="33"/>
-  </w:num>
-  <w:num w:numId="20">
-    <w:abstractNumId w:val="24"/>
-  </w:num>
-  <w:num w:numId="21">
-    <w:abstractNumId w:val="15"/>
-  </w:num>
-  <w:num w:numId="22">
-    <w:abstractNumId w:val="8"/>
-  </w:num>
   <w:num w:numId="23">
-    <w:abstractNumId w:val="19"/>
+    <w:abstractNumId w:val="21"/>
   </w:num>
   <w:num w:numId="24">
     <w:abstractNumId w:val="2"/>
@@ -16885,49 +19996,55 @@
     <w:lvlOverride w:ilvl="8"/>
   </w:num>
   <w:num w:numId="25">
-    <w:abstractNumId w:val="22"/>
+    <w:abstractNumId w:val="24"/>
   </w:num>
   <w:num w:numId="26">
-    <w:abstractNumId w:val="26"/>
+    <w:abstractNumId w:val="28"/>
   </w:num>
   <w:num w:numId="27">
+    <w:abstractNumId w:val="40"/>
+  </w:num>
+  <w:num w:numId="28">
+    <w:abstractNumId w:val="5"/>
+  </w:num>
+  <w:num w:numId="29">
     <w:abstractNumId w:val="38"/>
   </w:num>
-  <w:num w:numId="28">
-    <w:abstractNumId w:val="3"/>
+  <w:num w:numId="30">
+    <w:abstractNumId w:val="14"/>
   </w:num>
-  <w:num w:numId="29">
+  <w:num w:numId="31">
+    <w:abstractNumId w:val="33"/>
+  </w:num>
+  <w:num w:numId="32">
+    <w:abstractNumId w:val="30"/>
+  </w:num>
+  <w:num w:numId="33">
+    <w:abstractNumId w:val="32"/>
+  </w:num>
+  <w:num w:numId="34">
+    <w:abstractNumId w:val="15"/>
+  </w:num>
+  <w:num w:numId="35">
+    <w:abstractNumId w:val="34"/>
+  </w:num>
+  <w:num w:numId="36">
+    <w:abstractNumId w:val="31"/>
+  </w:num>
+  <w:num w:numId="37">
+    <w:abstractNumId w:val="29"/>
+  </w:num>
+  <w:num w:numId="38">
     <w:abstractNumId w:val="36"/>
   </w:num>
-  <w:num w:numId="30">
-    <w:abstractNumId w:val="12"/>
+  <w:num w:numId="39">
+    <w:abstractNumId w:val="16"/>
   </w:num>
-  <w:num w:numId="31">
-    <w:abstractNumId w:val="31"/>
+  <w:num w:numId="40">
+    <w:abstractNumId w:val="4"/>
   </w:num>
-  <w:num w:numId="32">
-    <w:abstractNumId w:val="28"/>
-  </w:num>
-  <w:num w:numId="33">
-    <w:abstractNumId w:val="30"/>
-  </w:num>
-  <w:num w:numId="34">
-    <w:abstractNumId w:val="13"/>
-  </w:num>
-  <w:num w:numId="35">
-    <w:abstractNumId w:val="32"/>
-  </w:num>
-  <w:num w:numId="36">
-    <w:abstractNumId w:val="29"/>
-  </w:num>
-  <w:num w:numId="37">
-    <w:abstractNumId w:val="27"/>
-  </w:num>
-  <w:num w:numId="38">
-    <w:abstractNumId w:val="34"/>
-  </w:num>
-  <w:num w:numId="39">
-    <w:abstractNumId w:val="14"/>
+  <w:num w:numId="41">
+    <w:abstractNumId w:val="3"/>
   </w:num>
   <w:numIdMacAtCleanup w:val="23"/>
 </w:numbering>
@@ -17795,6 +20912,34 @@
       <w:szCs w:val="20"/>
     </w:rPr>
   </w:style>
+  <w:style w:type="paragraph" w:customStyle="1" w:styleId="21">
+    <w:name w:val="УП2"/>
+    <w:basedOn w:val="2"/>
+    <w:link w:val="22"/>
+    <w:qFormat/>
+    <w:rsid w:val="001949EB"/>
+    <w:pPr>
+      <w:spacing w:before="0" w:after="0" w:line="240" w:lineRule="auto"/>
+      <w:jc w:val="center"/>
+    </w:pPr>
+    <w:rPr>
+      <w:bCs/>
+      <w:sz w:val="22"/>
+      <w:szCs w:val="22"/>
+      <w:lang w:val="x-none" w:eastAsia="x-none"/>
+    </w:rPr>
+  </w:style>
+  <w:style w:type="character" w:customStyle="1" w:styleId="22">
+    <w:name w:val="УП2 Знак"/>
+    <w:link w:val="21"/>
+    <w:rsid w:val="001949EB"/>
+    <w:rPr>
+      <w:bCs/>
+      <w:sz w:val="22"/>
+      <w:szCs w:val="22"/>
+      <w:lang w:val="x-none" w:eastAsia="x-none"/>
+    </w:rPr>
+  </w:style>
 </w:styles>
 </file>
 
@@ -18064,7 +21209,7 @@
 </file>
 
 <file path=customXml/itemProps1.xml><?xml version="1.0" encoding="utf-8"?>
-<ds:datastoreItem xmlns:ds="http://schemas.openxmlformats.org/officeDocument/2006/customXml" ds:itemID="{33F79334-E74C-46CF-8C69-92E71E3BEB61}">
+<ds:datastoreItem xmlns:ds="http://schemas.openxmlformats.org/officeDocument/2006/customXml" ds:itemID="{EDDECB3C-8D4A-447A-BE78-B4DB64230358}">
   <ds:schemaRefs>
     <ds:schemaRef ds:uri="http://schemas.openxmlformats.org/officeDocument/2006/bibliography"/>
   </ds:schemaRefs>

</xml_diff>